<commit_message>
added more images + updated docx report + changed rectangle borders
</commit_message>
<xml_diff>
--- a/Task2/Report.docx
+++ b/Task2/Report.docx
@@ -333,13 +333,7 @@
         <w:rPr>
           <w:szCs w:val="28"/>
         </w:rPr>
-        <w:t xml:space="preserve">Вариант </w:t>
-      </w:r>
-      <w:r>
-        <w:rPr>
-          <w:szCs w:val="28"/>
-        </w:rPr>
-        <w:t>6</w:t>
+        <w:t>Вариант 6</w:t>
       </w:r>
     </w:p>
     <w:p>
@@ -422,9 +416,6 @@
       <w:pPr>
         <w:spacing w:line="276" w:lineRule="auto"/>
         <w:jc w:val="center"/>
-        <w:rPr>
-          <w:lang w:val="en-US"/>
-        </w:rPr>
       </w:pPr>
       <m:oMath>
         <m:r>
@@ -472,16 +463,10 @@
         <w:t>,</w:t>
       </w:r>
       <w:r>
-        <w:rPr>
-          <w:lang w:val="en-US"/>
-        </w:rPr>
         <w:t xml:space="preserve">   </w:t>
       </w:r>
       <w:proofErr w:type="gramEnd"/>
       <w:r>
-        <w:rPr>
-          <w:lang w:val="en-US"/>
-        </w:rPr>
         <w:t xml:space="preserve">       (1)</w:t>
       </w:r>
     </w:p>
@@ -499,14 +484,12 @@
         <w:jc w:val="center"/>
         <w:rPr>
           <w:rFonts w:eastAsiaTheme="minorEastAsia"/>
-          <w:lang w:val="en-US"/>
         </w:rPr>
       </w:pPr>
       <m:oMath>
         <m:r>
           <w:rPr>
             <w:rFonts w:ascii="Cambria Math" w:hAnsi="Cambria Math"/>
-            <w:lang w:val="en-US"/>
           </w:rPr>
           <m:t>∆</m:t>
         </m:r>
@@ -519,7 +502,6 @@
         <m:r>
           <w:rPr>
             <w:rFonts w:ascii="Cambria Math" w:hAnsi="Cambria Math"/>
-            <w:lang w:val="en-US"/>
           </w:rPr>
           <m:t xml:space="preserve">= </m:t>
         </m:r>
@@ -554,7 +536,6 @@
                 <m:r>
                   <w:rPr>
                     <w:rFonts w:ascii="Cambria Math" w:hAnsi="Cambria Math"/>
-                    <w:lang w:val="en-US"/>
                   </w:rPr>
                   <m:t>2</m:t>
                 </m:r>
@@ -595,7 +576,6 @@
                 <m:r>
                   <w:rPr>
                     <w:rFonts w:ascii="Cambria Math" w:hAnsi="Cambria Math"/>
-                    <w:lang w:val="en-US"/>
                   </w:rPr>
                   <m:t>2</m:t>
                 </m:r>
@@ -606,7 +586,6 @@
         <m:r>
           <w:rPr>
             <w:rFonts w:ascii="Cambria Math" w:hAnsi="Cambria Math"/>
-            <w:lang w:val="en-US"/>
           </w:rPr>
           <m:t>+</m:t>
         </m:r>
@@ -641,7 +620,6 @@
                 <m:r>
                   <w:rPr>
                     <w:rFonts w:ascii="Cambria Math" w:hAnsi="Cambria Math"/>
-                    <w:lang w:val="en-US"/>
                   </w:rPr>
                   <m:t>2</m:t>
                 </m:r>
@@ -682,7 +660,6 @@
                 <m:r>
                   <w:rPr>
                     <w:rFonts w:ascii="Cambria Math" w:hAnsi="Cambria Math"/>
-                    <w:lang w:val="en-US"/>
                   </w:rPr>
                   <m:t>2</m:t>
                 </m:r>
@@ -695,21 +672,18 @@
       <w:r>
         <w:rPr>
           <w:rFonts w:eastAsiaTheme="minorEastAsia"/>
-          <w:lang w:val="en-US"/>
         </w:rPr>
         <w:t>,</w:t>
       </w:r>
       <w:r>
         <w:rPr>
           <w:rFonts w:eastAsiaTheme="minorEastAsia"/>
-          <w:lang w:val="en-US"/>
         </w:rPr>
         <w:t xml:space="preserve">  </w:t>
       </w:r>
       <w:r>
         <w:rPr>
           <w:rFonts w:eastAsiaTheme="minorEastAsia"/>
-          <w:lang w:val="en-US"/>
         </w:rPr>
         <w:t xml:space="preserve"> </w:t>
       </w:r>
@@ -717,16 +691,8 @@
       <w:r>
         <w:rPr>
           <w:rFonts w:eastAsiaTheme="minorEastAsia"/>
-          <w:lang w:val="en-US"/>
-        </w:rPr>
-        <w:t xml:space="preserve"> </w:t>
-      </w:r>
-      <w:r>
-        <w:rPr>
-          <w:rFonts w:eastAsiaTheme="minorEastAsia"/>
-          <w:lang w:val="en-US"/>
-        </w:rPr>
-        <w:t xml:space="preserve">     </w:t>
+        </w:rPr>
+        <w:t xml:space="preserve">      </w:t>
       </w:r>
       <w:r>
         <w:rPr>
@@ -806,7 +772,6 @@
         <w:jc w:val="center"/>
         <w:rPr>
           <w:rFonts w:eastAsiaTheme="minorEastAsia"/>
-          <w:lang w:val="en-US"/>
         </w:rPr>
       </w:pPr>
       <m:oMath>
@@ -868,23 +833,14 @@
       <w:r>
         <w:rPr>
           <w:rFonts w:eastAsiaTheme="minorEastAsia"/>
-          <w:lang w:val="en-US"/>
         </w:rPr>
         <w:t>.</w:t>
       </w:r>
       <w:r>
         <w:rPr>
           <w:rFonts w:eastAsiaTheme="minorEastAsia"/>
-          <w:lang w:val="en-US"/>
-        </w:rPr>
-        <w:t xml:space="preserve"> </w:t>
-      </w:r>
-      <w:r>
-        <w:rPr>
-          <w:rFonts w:eastAsiaTheme="minorEastAsia"/>
-          <w:lang w:val="en-US"/>
-        </w:rPr>
-        <w:t xml:space="preserve">    (2)</w:t>
+        </w:rPr>
+        <w:t xml:space="preserve">     (2)</w:t>
       </w:r>
     </w:p>
     <w:p>
@@ -893,7 +849,6 @@
         <w:rPr>
           <w:rFonts w:eastAsiaTheme="minorEastAsia"/>
           <w:i/>
-          <w:lang w:val="en-US"/>
         </w:rPr>
       </w:pPr>
       <w:r>
@@ -1084,7 +1039,6 @@
         <m:r>
           <w:rPr>
             <w:rFonts w:ascii="Cambria Math" w:eastAsiaTheme="minorEastAsia" w:hAnsi="Cambria Math"/>
-            <w:lang w:val="en-US"/>
           </w:rPr>
           <m:t xml:space="preserve">. </m:t>
         </m:r>
@@ -1313,19 +1267,7 @@
           <w:rPr>
             <w:rFonts w:ascii="Cambria Math" w:hAnsi="Cambria Math"/>
           </w:rPr>
-          <m:t>&lt;</m:t>
-        </m:r>
-        <m:r>
-          <w:rPr>
-            <w:rFonts w:ascii="Cambria Math" w:hAnsi="Cambria Math"/>
-          </w:rPr>
-          <m:t>y</m:t>
-        </m:r>
-        <m:r>
-          <w:rPr>
-            <w:rFonts w:ascii="Cambria Math" w:hAnsi="Cambria Math"/>
-          </w:rPr>
-          <m:t xml:space="preserve">&lt; </m:t>
+          <m:t xml:space="preserve">&lt;y&lt; </m:t>
         </m:r>
         <m:sSub>
           <m:sSubPr>
@@ -1733,13 +1675,7 @@
                   <w:rPr>
                     <w:rFonts w:ascii="Cambria Math" w:hAnsi="Cambria Math"/>
                   </w:rPr>
-                  <m:t>∂</m:t>
-                </m:r>
-                <m:r>
-                  <w:rPr>
-                    <w:rFonts w:ascii="Cambria Math" w:hAnsi="Cambria Math"/>
-                  </w:rPr>
-                  <m:t>y</m:t>
+                  <m:t>∂y</m:t>
                 </m:r>
               </m:den>
             </m:f>
@@ -1940,13 +1876,7 @@
                     <w:rPr>
                       <w:rFonts w:ascii="Cambria Math" w:hAnsi="Cambria Math"/>
                     </w:rPr>
-                    <m:t xml:space="preserve">1, </m:t>
-                  </m:r>
-                  <m:r>
-                    <w:rPr>
-                      <w:rFonts w:ascii="Cambria Math" w:hAnsi="Cambria Math"/>
-                    </w:rPr>
-                    <m:t xml:space="preserve"> </m:t>
+                    <m:t xml:space="preserve">1,  </m:t>
                   </m:r>
                   <m:d>
                     <m:dPr>
@@ -2004,13 +1934,7 @@
                     <w:rPr>
                       <w:rFonts w:ascii="Cambria Math" w:hAnsi="Cambria Math"/>
                     </w:rPr>
-                    <m:t xml:space="preserve">, </m:t>
-                  </m:r>
-                  <m:r>
-                    <w:rPr>
-                      <w:rFonts w:ascii="Cambria Math" w:hAnsi="Cambria Math"/>
-                    </w:rPr>
-                    <m:t xml:space="preserve"> </m:t>
+                    <m:t xml:space="preserve">,  </m:t>
                   </m:r>
                   <m:d>
                     <m:dPr>
@@ -2165,19 +2089,7 @@
                     <w:rPr>
                       <w:rFonts w:ascii="Cambria Math" w:hAnsi="Cambria Math"/>
                     </w:rPr>
-                    <m:t>,</m:t>
-                  </m:r>
-                  <m:r>
-                    <w:rPr>
-                      <w:rFonts w:ascii="Cambria Math" w:hAnsi="Cambria Math"/>
-                    </w:rPr>
-                    <m:t xml:space="preserve"> </m:t>
-                  </m:r>
-                  <m:r>
-                    <w:rPr>
-                      <w:rFonts w:ascii="Cambria Math" w:hAnsi="Cambria Math"/>
-                    </w:rPr>
-                    <m:t xml:space="preserve"> </m:t>
+                    <m:t xml:space="preserve">,  </m:t>
                   </m:r>
                   <m:d>
                     <m:dPr>
@@ -2209,19 +2121,7 @@
                     <w:rPr>
                       <w:rFonts w:ascii="Cambria Math" w:hAnsi="Cambria Math"/>
                     </w:rPr>
-                    <m:t>0</m:t>
-                  </m:r>
-                  <m:r>
-                    <w:rPr>
-                      <w:rFonts w:ascii="Cambria Math" w:hAnsi="Cambria Math"/>
-                    </w:rPr>
-                    <m:t xml:space="preserve">, </m:t>
-                  </m:r>
-                  <m:r>
-                    <w:rPr>
-                      <w:rFonts w:ascii="Cambria Math" w:hAnsi="Cambria Math"/>
-                    </w:rPr>
-                    <m:t xml:space="preserve"> </m:t>
+                    <m:t xml:space="preserve">0,  </m:t>
                   </m:r>
                   <m:d>
                     <m:dPr>
@@ -2395,13 +2295,7 @@
         <w:rPr>
           <w:iCs/>
         </w:rPr>
-        <w:t xml:space="preserve">, </w:t>
-      </w:r>
-      <w:r>
-        <w:rPr>
-          <w:iCs/>
-        </w:rPr>
-        <w:t>равную</w:t>
+        <w:t>, равную</w:t>
       </w:r>
       <w:r>
         <w:t xml:space="preserve"> нулю на границе</w:t>
@@ -2410,10 +2304,7 @@
         <w:t xml:space="preserve"> </w:t>
       </w:r>
       <w:r>
-        <w:t xml:space="preserve">Г </w:t>
-      </w:r>
-      <w:r>
-        <w:t xml:space="preserve">прямоугольника, и такую, чтобы </w:t>
+        <w:t xml:space="preserve">Г прямоугольника, и такую, чтобы </w:t>
       </w:r>
       <w:r>
         <w:rPr>
@@ -2556,19 +2447,7 @@
         <w:rPr>
           <w:iCs/>
         </w:rPr>
-        <w:t>имел непрерывную нормальную компоненту на общей части криволинейной границы</w:t>
-      </w:r>
-      <w:r>
-        <w:rPr>
-          <w:iCs/>
-        </w:rPr>
-        <w:t xml:space="preserve"> </w:t>
-      </w:r>
-      <w:r>
-        <w:rPr>
-          <w:iCs/>
-        </w:rPr>
-        <w:t xml:space="preserve">области </w:t>
+        <w:t xml:space="preserve">имел непрерывную нормальную компоненту на общей части криволинейной границы области </w:t>
       </w:r>
       <w:r>
         <w:rPr>
@@ -2622,13 +2501,7 @@
           <w:rPr>
             <w:rFonts w:ascii="Cambria Math" w:hAnsi="Cambria Math"/>
           </w:rPr>
-          <m:t>ε</m:t>
-        </m:r>
-        <m:r>
-          <w:rPr>
-            <w:rFonts w:ascii="Cambria Math" w:hAnsi="Cambria Math"/>
-          </w:rPr>
-          <m:t>&gt;0</m:t>
+          <m:t>ε&gt;0</m:t>
         </m:r>
       </m:oMath>
       <w:r>
@@ -2850,7 +2723,6 @@
         <w:spacing w:line="276" w:lineRule="auto"/>
         <w:rPr>
           <w:rFonts w:eastAsiaTheme="minorEastAsia"/>
-          <w:lang w:val="en-US"/>
         </w:rPr>
       </w:pPr>
       <w:r>
@@ -2882,25 +2754,7 @@
         <w:rPr>
           <w:rFonts w:eastAsiaTheme="minorEastAsia"/>
         </w:rPr>
-        <w:t>квадрат</w:t>
-      </w:r>
-      <w:r>
-        <w:rPr>
-          <w:rFonts w:eastAsiaTheme="minorEastAsia"/>
-        </w:rPr>
-        <w:t>а</w:t>
-      </w:r>
-      <w:r>
-        <w:rPr>
-          <w:rFonts w:eastAsiaTheme="minorEastAsia"/>
-        </w:rPr>
-        <w:t xml:space="preserve"> с отсеченной вершиной</w:t>
-      </w:r>
-      <w:r>
-        <w:rPr>
-          <w:rFonts w:eastAsiaTheme="minorEastAsia"/>
-        </w:rPr>
-        <w:t xml:space="preserve"> выберем </w:t>
+        <w:t xml:space="preserve">квадрата с отсеченной вершиной выберем </w:t>
       </w:r>
       <m:oMath>
         <m:sSub>
@@ -2933,31 +2787,7 @@
           <w:rPr>
             <w:rFonts w:ascii="Cambria Math" w:eastAsiaTheme="minorEastAsia" w:hAnsi="Cambria Math"/>
           </w:rPr>
-          <m:t>= -</m:t>
-        </m:r>
-        <m:r>
-          <w:rPr>
-            <w:rFonts w:ascii="Cambria Math" w:eastAsiaTheme="minorEastAsia" w:hAnsi="Cambria Math"/>
-          </w:rPr>
-          <m:t>3</m:t>
-        </m:r>
-        <m:r>
-          <w:rPr>
-            <w:rFonts w:ascii="Cambria Math" w:eastAsiaTheme="minorEastAsia" w:hAnsi="Cambria Math"/>
-          </w:rPr>
-          <m:t>,</m:t>
-        </m:r>
-        <m:r>
-          <w:rPr>
-            <w:rFonts w:ascii="Cambria Math" w:eastAsiaTheme="minorEastAsia" w:hAnsi="Cambria Math"/>
-          </w:rPr>
-          <m:t xml:space="preserve"> </m:t>
-        </m:r>
-        <m:r>
-          <w:rPr>
-            <w:rFonts w:ascii="Cambria Math" w:eastAsiaTheme="minorEastAsia" w:hAnsi="Cambria Math"/>
-          </w:rPr>
-          <m:t xml:space="preserve"> </m:t>
+          <m:t xml:space="preserve">= -3,  </m:t>
         </m:r>
         <m:sSub>
           <m:sSubPr>
@@ -2989,31 +2819,7 @@
           <w:rPr>
             <w:rFonts w:ascii="Cambria Math" w:eastAsiaTheme="minorEastAsia" w:hAnsi="Cambria Math"/>
           </w:rPr>
-          <m:t xml:space="preserve">= </m:t>
-        </m:r>
-        <m:r>
-          <w:rPr>
-            <w:rFonts w:ascii="Cambria Math" w:eastAsiaTheme="minorEastAsia" w:hAnsi="Cambria Math"/>
-          </w:rPr>
-          <m:t>3</m:t>
-        </m:r>
-        <m:r>
-          <w:rPr>
-            <w:rFonts w:ascii="Cambria Math" w:eastAsiaTheme="minorEastAsia" w:hAnsi="Cambria Math"/>
-          </w:rPr>
-          <m:t>,</m:t>
-        </m:r>
-        <m:r>
-          <w:rPr>
-            <w:rFonts w:ascii="Cambria Math" w:eastAsiaTheme="minorEastAsia" w:hAnsi="Cambria Math"/>
-          </w:rPr>
-          <m:t xml:space="preserve"> </m:t>
-        </m:r>
-        <m:r>
-          <w:rPr>
-            <w:rFonts w:ascii="Cambria Math" w:eastAsiaTheme="minorEastAsia" w:hAnsi="Cambria Math"/>
-          </w:rPr>
-          <m:t xml:space="preserve"> </m:t>
+          <m:t xml:space="preserve">= 3,  </m:t>
         </m:r>
         <m:sSub>
           <m:sSubPr>
@@ -3045,19 +2851,7 @@
           <w:rPr>
             <w:rFonts w:ascii="Cambria Math" w:eastAsiaTheme="minorEastAsia" w:hAnsi="Cambria Math"/>
           </w:rPr>
-          <m:t>= -</m:t>
-        </m:r>
-        <m:r>
-          <w:rPr>
-            <w:rFonts w:ascii="Cambria Math" w:eastAsiaTheme="minorEastAsia" w:hAnsi="Cambria Math"/>
-          </w:rPr>
-          <m:t>3</m:t>
-        </m:r>
-        <m:r>
-          <w:rPr>
-            <w:rFonts w:ascii="Cambria Math" w:eastAsiaTheme="minorEastAsia" w:hAnsi="Cambria Math"/>
-          </w:rPr>
-          <m:t xml:space="preserve">, </m:t>
+          <m:t xml:space="preserve">= -3, </m:t>
         </m:r>
         <m:sSub>
           <m:sSubPr>
@@ -3089,19 +2883,12 @@
           <w:rPr>
             <w:rFonts w:ascii="Cambria Math" w:eastAsiaTheme="minorEastAsia" w:hAnsi="Cambria Math"/>
           </w:rPr>
-          <m:t xml:space="preserve">= </m:t>
+          <m:t>= 2</m:t>
         </m:r>
         <m:r>
           <w:rPr>
             <w:rFonts w:ascii="Cambria Math" w:eastAsiaTheme="minorEastAsia" w:hAnsi="Cambria Math"/>
           </w:rPr>
-          <m:t>2</m:t>
-        </m:r>
-        <m:r>
-          <w:rPr>
-            <w:rFonts w:ascii="Cambria Math" w:eastAsiaTheme="minorEastAsia" w:hAnsi="Cambria Math"/>
-            <w:lang w:val="en-US"/>
-          </w:rPr>
           <m:t>.</m:t>
         </m:r>
       </m:oMath>
@@ -3111,7 +2898,6 @@
         <w:spacing w:line="276" w:lineRule="auto"/>
         <w:rPr>
           <w:rFonts w:eastAsiaTheme="minorEastAsia"/>
-          <w:lang w:val="en-US"/>
         </w:rPr>
       </w:pPr>
     </w:p>
@@ -3765,14 +3551,7 @@
                   <w:rFonts w:ascii="Cambria Math" w:eastAsiaTheme="minorEastAsia" w:hAnsi="Cambria Math"/>
                   <w:lang w:val="en-US"/>
                 </w:rPr>
-                <m:t>+</m:t>
-              </m:r>
-              <m:r>
-                <w:rPr>
-                  <w:rFonts w:ascii="Cambria Math" w:eastAsiaTheme="minorEastAsia" w:hAnsi="Cambria Math"/>
-                  <w:lang w:val="en-US"/>
-                </w:rPr>
-                <m:t>j</m:t>
+                <m:t>+j</m:t>
               </m:r>
               <m:sSub>
                 <m:sSubPr>
@@ -3808,28 +3587,7 @@
                   <w:rFonts w:ascii="Cambria Math" w:eastAsiaTheme="minorEastAsia" w:hAnsi="Cambria Math"/>
                   <w:lang w:val="en-US"/>
                 </w:rPr>
-                <m:t xml:space="preserve">, </m:t>
-              </m:r>
-              <m:r>
-                <w:rPr>
-                  <w:rFonts w:ascii="Cambria Math" w:eastAsiaTheme="minorEastAsia" w:hAnsi="Cambria Math"/>
-                  <w:lang w:val="en-US"/>
-                </w:rPr>
-                <m:t>j</m:t>
-              </m:r>
-              <m:r>
-                <w:rPr>
-                  <w:rFonts w:ascii="Cambria Math" w:eastAsiaTheme="minorEastAsia" w:hAnsi="Cambria Math"/>
-                  <w:lang w:val="en-US"/>
-                </w:rPr>
-                <m:t>=0,…,</m:t>
-              </m:r>
-              <m:r>
-                <w:rPr>
-                  <w:rFonts w:ascii="Cambria Math" w:eastAsiaTheme="minorEastAsia" w:hAnsi="Cambria Math"/>
-                  <w:lang w:val="en-US"/>
-                </w:rPr>
-                <m:t>N</m:t>
+                <m:t>, j=0,…,N</m:t>
               </m:r>
             </m:e>
           </m:d>
@@ -3959,14 +3717,7 @@
               <w:rFonts w:ascii="Cambria Math" w:eastAsiaTheme="minorEastAsia" w:hAnsi="Cambria Math"/>
               <w:lang w:val="en-US"/>
             </w:rPr>
-            <m:t>/</m:t>
-          </m:r>
-          <m:r>
-            <w:rPr>
-              <w:rFonts w:ascii="Cambria Math" w:eastAsiaTheme="minorEastAsia" w:hAnsi="Cambria Math"/>
-              <w:lang w:val="en-US"/>
-            </w:rPr>
-            <m:t>N</m:t>
+            <m:t>/N</m:t>
           </m:r>
         </m:oMath>
       </m:oMathPara>
@@ -4138,13 +3889,7 @@
         <w:rPr>
           <w:rFonts w:eastAsiaTheme="minorEastAsia"/>
         </w:rPr>
-        <w:t>.</w:t>
-      </w:r>
-      <w:r>
-        <w:rPr>
-          <w:rFonts w:eastAsiaTheme="minorEastAsia"/>
-        </w:rPr>
-        <w:t xml:space="preserve"> </w:t>
+        <w:t xml:space="preserve">. </w:t>
       </w:r>
       <w:r>
         <w:rPr>
@@ -4304,13 +4049,7 @@
               <w:rPr>
                 <w:rFonts w:ascii="Cambria Math" w:eastAsiaTheme="minorEastAsia" w:hAnsi="Cambria Math"/>
               </w:rPr>
-              <m:t>∈</m:t>
-            </m:r>
-            <m:r>
-              <w:rPr>
-                <w:rFonts w:ascii="Cambria Math" w:eastAsiaTheme="minorEastAsia" w:hAnsi="Cambria Math"/>
-              </w:rPr>
-              <m:t>ω</m:t>
+              <m:t>∈ω</m:t>
             </m:r>
           </m:e>
           <m:sub>
@@ -4658,19 +4397,7 @@
         <w:rPr>
           <w:rFonts w:eastAsiaTheme="minorEastAsia"/>
         </w:rPr>
-        <w:t>Будем использовать метод конечных разностей, который заключается в замене</w:t>
-      </w:r>
-      <w:r>
-        <w:rPr>
-          <w:rFonts w:eastAsiaTheme="minorEastAsia"/>
-        </w:rPr>
-        <w:t xml:space="preserve"> </w:t>
-      </w:r>
-      <w:r>
-        <w:rPr>
-          <w:rFonts w:eastAsiaTheme="minorEastAsia"/>
-        </w:rPr>
-        <w:t xml:space="preserve">дифференциальной задачи математической физики на </w:t>
+        <w:t xml:space="preserve">Будем использовать метод конечных разностей, который заключается в замене дифференциальной задачи математической физики на </w:t>
       </w:r>
     </w:p>
     <w:p>
@@ -5101,21 +4828,7 @@
                           <w:rFonts w:ascii="Cambria Math" w:hAnsi="Cambria Math"/>
                           <w:lang w:val="en-US"/>
                         </w:rPr>
-                        <m:t>i</m:t>
-                      </m:r>
-                      <m:r>
-                        <w:rPr>
-                          <w:rFonts w:ascii="Cambria Math" w:hAnsi="Cambria Math"/>
-                          <w:lang w:val="en-US"/>
-                        </w:rPr>
-                        <m:t>-1</m:t>
-                      </m:r>
-                      <m:r>
-                        <w:rPr>
-                          <w:rFonts w:ascii="Cambria Math" w:hAnsi="Cambria Math"/>
-                          <w:lang w:val="en-US"/>
-                        </w:rPr>
-                        <m:t>j</m:t>
+                        <m:t>i-1j</m:t>
                       </m:r>
                     </m:sub>
                   </m:sSub>
@@ -5253,14 +4966,7 @@
                       <w:rFonts w:ascii="Cambria Math" w:hAnsi="Cambria Math"/>
                       <w:lang w:val="en-US"/>
                     </w:rPr>
-                    <m:t>ij</m:t>
-                  </m:r>
-                  <m:r>
-                    <w:rPr>
-                      <w:rFonts w:ascii="Cambria Math" w:hAnsi="Cambria Math"/>
-                      <w:lang w:val="en-US"/>
-                    </w:rPr>
-                    <m:t>+1</m:t>
+                    <m:t>ij+1</m:t>
                   </m:r>
                 </m:sub>
               </m:sSub>
@@ -5302,21 +5008,7 @@
                           <w:rFonts w:ascii="Cambria Math" w:hAnsi="Cambria Math"/>
                           <w:lang w:val="en-US"/>
                         </w:rPr>
-                        <m:t>i</m:t>
-                      </m:r>
-                      <m:r>
-                        <w:rPr>
-                          <w:rFonts w:ascii="Cambria Math" w:hAnsi="Cambria Math"/>
-                          <w:lang w:val="en-US"/>
-                        </w:rPr>
-                        <m:t>j</m:t>
-                      </m:r>
-                      <m:r>
-                        <w:rPr>
-                          <w:rFonts w:ascii="Cambria Math" w:hAnsi="Cambria Math"/>
-                          <w:lang w:val="en-US"/>
-                        </w:rPr>
-                        <m:t>+1</m:t>
+                        <m:t>ij+1</m:t>
                       </m:r>
                     </m:sub>
                   </m:sSub>
@@ -5503,14 +5195,7 @@
                           <w:rFonts w:ascii="Cambria Math" w:hAnsi="Cambria Math"/>
                           <w:lang w:val="en-US"/>
                         </w:rPr>
-                        <m:t>ij</m:t>
-                      </m:r>
-                      <m:r>
-                        <w:rPr>
-                          <w:rFonts w:ascii="Cambria Math" w:hAnsi="Cambria Math"/>
-                          <w:lang w:val="en-US"/>
-                        </w:rPr>
-                        <m:t>-1</m:t>
+                        <m:t>ij-1</m:t>
                       </m:r>
                     </m:sub>
                   </m:sSub>
@@ -5630,13 +5315,7 @@
         <w:rPr>
           <w:iCs/>
         </w:rPr>
-        <w:t>в котором коэффициенты при</w:t>
-      </w:r>
-      <w:r>
-        <w:rPr>
-          <w:iCs/>
-        </w:rPr>
-        <w:t xml:space="preserve"> </w:t>
+        <w:t xml:space="preserve">в котором коэффициенты при </w:t>
       </w:r>
       <m:oMath>
         <m:r>
@@ -5888,13 +5567,7 @@
                         <w:rPr>
                           <w:rFonts w:ascii="Cambria Math" w:hAnsi="Cambria Math"/>
                         </w:rPr>
-                        <m:t>i-</m:t>
-                      </m:r>
-                      <m:r>
-                        <w:rPr>
-                          <w:rFonts w:ascii="Cambria Math" w:hAnsi="Cambria Math"/>
-                        </w:rPr>
-                        <m:t>1/2</m:t>
+                        <m:t>i-1/2</m:t>
                       </m:r>
                     </m:sub>
                   </m:sSub>
@@ -6044,13 +5717,7 @@
                     <w:rPr>
                       <w:rFonts w:ascii="Cambria Math" w:hAnsi="Cambria Math"/>
                     </w:rPr>
-                    <m:t>i</m:t>
-                  </m:r>
-                  <m:r>
-                    <w:rPr>
-                      <w:rFonts w:ascii="Cambria Math" w:hAnsi="Cambria Math"/>
-                    </w:rPr>
-                    <m:t>-1/2</m:t>
+                    <m:t>i-1/2</m:t>
                   </m:r>
                 </m:sub>
               </m:sSub>
@@ -6079,13 +5746,7 @@
                     <w:rPr>
                       <w:rFonts w:ascii="Cambria Math" w:hAnsi="Cambria Math"/>
                     </w:rPr>
-                    <m:t>i</m:t>
-                  </m:r>
-                  <m:r>
-                    <w:rPr>
-                      <w:rFonts w:ascii="Cambria Math" w:hAnsi="Cambria Math"/>
-                    </w:rPr>
-                    <m:t>+1/2</m:t>
+                    <m:t>i+1/2</m:t>
                   </m:r>
                 </m:sub>
               </m:sSub>
@@ -6643,13 +6304,7 @@
                 <w:rPr>
                   <w:rFonts w:ascii="Cambria Math" w:hAnsi="Cambria Math"/>
                 </w:rPr>
-                <m:t>j</m:t>
-              </m:r>
-              <m:r>
-                <w:rPr>
-                  <w:rFonts w:ascii="Cambria Math" w:hAnsi="Cambria Math"/>
-                </w:rPr>
-                <m:t>+</m:t>
+                <m:t>j+</m:t>
               </m:r>
               <m:f>
                 <m:fPr>
@@ -6997,28 +6652,7 @@
           <w:rFonts w:eastAsiaTheme="minorEastAsia"/>
           <w:iCs/>
         </w:rPr>
-        <w:t xml:space="preserve">. </w:t>
-      </w:r>
-      <w:r>
-        <w:rPr>
-          <w:rFonts w:eastAsiaTheme="minorEastAsia"/>
-          <w:iCs/>
-        </w:rPr>
-        <w:t>Построенная разностная схема линейна и имеет</w:t>
-      </w:r>
-      <w:r>
-        <w:rPr>
-          <w:rFonts w:eastAsiaTheme="minorEastAsia"/>
-          <w:iCs/>
-        </w:rPr>
-        <w:t xml:space="preserve"> </w:t>
-      </w:r>
-      <w:r>
-        <w:rPr>
-          <w:rFonts w:eastAsiaTheme="minorEastAsia"/>
-          <w:iCs/>
-        </w:rPr>
-        <w:t>единственное решение при любой правой части.</w:t>
+        <w:t>. Построенная разностная схема линейна и имеет единственное решение при любой правой части.</w:t>
       </w:r>
     </w:p>
     <w:p>
@@ -7441,13 +7075,7 @@
               <w:rPr>
                 <w:rFonts w:ascii="Cambria Math" w:eastAsiaTheme="minorEastAsia" w:hAnsi="Cambria Math"/>
               </w:rPr>
-              <m:t>j</m:t>
-            </m:r>
-            <m:r>
-              <w:rPr>
-                <w:rFonts w:ascii="Cambria Math" w:eastAsiaTheme="minorEastAsia" w:hAnsi="Cambria Math"/>
-              </w:rPr>
-              <m:t>+</m:t>
+              <m:t>j+</m:t>
             </m:r>
             <m:f>
               <m:fPr>
@@ -7789,13 +7417,7 @@
                   <w:rPr>
                     <w:rFonts w:ascii="Cambria Math" w:hAnsi="Cambria Math"/>
                   </w:rPr>
-                  <m:t>1</m:t>
-                </m:r>
-                <m:r>
-                  <w:rPr>
-                    <w:rFonts w:ascii="Cambria Math" w:hAnsi="Cambria Math"/>
-                  </w:rPr>
-                  <m:t xml:space="preserve">,  </m:t>
+                  <m:t xml:space="preserve">1,  </m:t>
                 </m:r>
                 <m:d>
                   <m:dPr>
@@ -8040,10 +7662,7 @@
         </w:rPr>
       </w:pPr>
       <w:r>
-        <w:t>Метод позволяет получить последовательность сеточных функций</w:t>
-      </w:r>
-      <w:r>
-        <w:t xml:space="preserve"> </w:t>
+        <w:t xml:space="preserve">Метод позволяет получить последовательность сеточных функций </w:t>
       </w:r>
       <m:oMath>
         <m:sSup>
@@ -8269,13 +7888,7 @@
               <w:rPr>
                 <w:rFonts w:ascii="Cambria Math" w:hAnsi="Cambria Math"/>
               </w:rPr>
-              <m:t>+1</m:t>
-            </m:r>
-            <m:r>
-              <w:rPr>
-                <w:rFonts w:ascii="Cambria Math" w:hAnsi="Cambria Math"/>
-              </w:rPr>
-              <m:t>)</m:t>
+              <m:t>+1)</m:t>
             </m:r>
           </m:sup>
         </m:sSup>
@@ -8332,13 +7945,7 @@
                   <w:rPr>
                     <w:rFonts w:ascii="Cambria Math" w:hAnsi="Cambria Math"/>
                   </w:rPr>
-                  <m:t>+1</m:t>
-                </m:r>
-                <m:r>
-                  <w:rPr>
-                    <w:rFonts w:ascii="Cambria Math" w:hAnsi="Cambria Math"/>
-                  </w:rPr>
-                  <m:t>)</m:t>
+                  <m:t>+1)</m:t>
                 </m:r>
               </m:sup>
             </m:sSup>
@@ -8952,13 +8559,7 @@
                       <w:rPr>
                         <w:rFonts w:ascii="Cambria Math" w:hAnsi="Cambria Math"/>
                       </w:rPr>
-                      <m:t>+1</m:t>
-                    </m:r>
-                    <m:r>
-                      <w:rPr>
-                        <w:rFonts w:ascii="Cambria Math" w:hAnsi="Cambria Math"/>
-                      </w:rPr>
-                      <m:t>)</m:t>
+                      <m:t>+1)</m:t>
                     </m:r>
                   </m:sup>
                 </m:sSup>
@@ -9083,30 +8684,121 @@
         <w:spacing w:line="276" w:lineRule="auto"/>
       </w:pPr>
       <w:r>
-        <w:t>Для выполнения задания был разработан последовательный код, представляющий</w:t>
+        <w:t xml:space="preserve">Для выполнения задания был разработан последовательный код, представляющий собой программу на языке </w:t>
+      </w:r>
+      <w:proofErr w:type="spellStart"/>
+      <w:r>
+        <w:t>Cи</w:t>
+      </w:r>
+      <w:proofErr w:type="spellEnd"/>
+      <w:r>
+        <w:t>, реализующую описанный численный метод. Были выполнены расчеты на сгущающихся сетках</w:t>
+      </w:r>
+    </w:p>
+    <w:p>
+      <w:pPr>
+        <w:spacing w:line="276" w:lineRule="auto"/>
+      </w:pPr>
+      <w:r>
+        <w:t>(M, N) = (10, 10), (20, 20), (40, 40) и построены графики</w:t>
+      </w:r>
+    </w:p>
+    <w:p>
+      <w:pPr>
+        <w:spacing w:line="276" w:lineRule="auto"/>
+      </w:pPr>
+      <w:r>
+        <w:t>полученных приближенных решений. Для написания параллельной программы вложенные циклы в функциях, вызывающихся на каждой итерации метода минимальных</w:t>
+      </w:r>
+    </w:p>
+    <w:p>
+      <w:pPr>
+        <w:spacing w:line="276" w:lineRule="auto"/>
+      </w:pPr>
+      <w:r>
+        <w:t>невязок, были размечены</w:t>
       </w:r>
       <w:r>
         <w:t xml:space="preserve"> </w:t>
       </w:r>
       <w:r>
-        <w:t xml:space="preserve">собой программу на языке </w:t>
+        <w:t>с</w:t>
+      </w:r>
+      <w:r>
+        <w:t xml:space="preserve"> </w:t>
+      </w:r>
+      <w:r>
+        <w:t>помощью</w:t>
+      </w:r>
+      <w:r>
+        <w:t xml:space="preserve"> </w:t>
+      </w:r>
+      <w:r>
+        <w:t>директивы</w:t>
+      </w:r>
+      <w:r>
+        <w:t xml:space="preserve"> </w:t>
+      </w:r>
+      <w:r>
+        <w:rPr>
+          <w:lang w:val="en-US"/>
+        </w:rPr>
+        <w:t>OpenMP</w:t>
+      </w:r>
+      <w:r>
+        <w:t xml:space="preserve">: </w:t>
+      </w:r>
+      <w:r>
+        <w:rPr>
+          <w:lang w:val="en-US"/>
+        </w:rPr>
+        <w:t>pragma</w:t>
+      </w:r>
+      <w:r>
+        <w:t xml:space="preserve"> </w:t>
       </w:r>
       <w:proofErr w:type="spellStart"/>
       <w:r>
-        <w:t>C</w:t>
-      </w:r>
-      <w:r>
-        <w:t>и</w:t>
+        <w:rPr>
+          <w:lang w:val="en-US"/>
+        </w:rPr>
+        <w:t>omp</w:t>
       </w:r>
       <w:proofErr w:type="spellEnd"/>
       <w:r>
-        <w:t>, реализующую описанный численный метод.</w:t>
-      </w:r>
-      <w:r>
         <w:t xml:space="preserve"> </w:t>
       </w:r>
       <w:r>
-        <w:t>Были выполнены расчеты на сгущающихся сетках</w:t>
+        <w:rPr>
+          <w:lang w:val="en-US"/>
+        </w:rPr>
+        <w:t>parallel</w:t>
+      </w:r>
+      <w:r>
+        <w:t xml:space="preserve"> </w:t>
+      </w:r>
+      <w:r>
+        <w:rPr>
+          <w:lang w:val="en-US"/>
+        </w:rPr>
+        <w:t>for</w:t>
+      </w:r>
+      <w:r>
+        <w:t xml:space="preserve"> </w:t>
+      </w:r>
+      <w:proofErr w:type="gramStart"/>
+      <w:r>
+        <w:rPr>
+          <w:lang w:val="en-US"/>
+        </w:rPr>
+        <w:t>collapse</w:t>
+      </w:r>
+      <w:r>
+        <w:t>(</w:t>
+      </w:r>
+      <w:proofErr w:type="gramEnd"/>
+      <w:r>
+        <w:t xml:space="preserve">2). </w:t>
       </w:r>
     </w:p>
     <w:p>
@@ -9114,7 +8806,7 @@
         <w:spacing w:line="276" w:lineRule="auto"/>
       </w:pPr>
       <w:r>
-        <w:t>(M, N) = (10, 10), (20, 20), (40, 40) и построены графики</w:t>
+        <w:t>Были проведены расчеты на сетках (40, 40), (80, 80), (160, 160) на разном</w:t>
       </w:r>
     </w:p>
     <w:p>
@@ -9122,191 +8814,22 @@
         <w:spacing w:line="276" w:lineRule="auto"/>
       </w:pPr>
       <w:r>
-        <w:t>полученных приближенных решений.</w:t>
-      </w:r>
-      <w:r>
-        <w:t xml:space="preserve"> </w:t>
-      </w:r>
-      <w:r>
-        <w:t xml:space="preserve">Для написания </w:t>
-      </w:r>
-      <w:r>
-        <w:t>параллельной программы</w:t>
-      </w:r>
-      <w:r>
-        <w:t xml:space="preserve"> вложенные циклы в функциях,</w:t>
-      </w:r>
-      <w:r>
-        <w:t xml:space="preserve"> </w:t>
-      </w:r>
-      <w:r>
-        <w:t>вызывающихся на каждой итерации метода минимальных</w:t>
-      </w:r>
-    </w:p>
-    <w:p>
-      <w:pPr>
-        <w:spacing w:line="276" w:lineRule="auto"/>
-      </w:pPr>
-      <w:r>
-        <w:t>невязок</w:t>
+        <w:t>числе потоков. Полученные приближенные решения совпали с соответствующими решениями при последовательных вычислениях (на сетках (40, 40)</w:t>
+      </w:r>
+      <w:r>
+        <w:t>,</w:t>
+      </w:r>
+      <w:r>
+        <w:t xml:space="preserve"> (80, 80)</w:t>
       </w:r>
       <w:r>
         <w:t xml:space="preserve">, </w:t>
       </w:r>
       <w:r>
-        <w:t>были</w:t>
-      </w:r>
-      <w:r>
-        <w:t xml:space="preserve"> </w:t>
-      </w:r>
-      <w:r>
-        <w:t>размечены</w:t>
-      </w:r>
-      <w:r>
-        <w:t xml:space="preserve"> </w:t>
-      </w:r>
-      <w:r>
-        <w:t>с</w:t>
-      </w:r>
-      <w:r>
-        <w:t xml:space="preserve"> </w:t>
-      </w:r>
-      <w:r>
-        <w:t>помощью</w:t>
-      </w:r>
-      <w:r>
-        <w:t xml:space="preserve"> </w:t>
-      </w:r>
-      <w:r>
-        <w:t>директивы</w:t>
-      </w:r>
-      <w:r>
-        <w:t xml:space="preserve"> </w:t>
-      </w:r>
-      <w:r>
-        <w:rPr>
-          <w:lang w:val="en-US"/>
-        </w:rPr>
-        <w:t>OpenMP</w:t>
-      </w:r>
-      <w:r>
-        <w:t xml:space="preserve">: </w:t>
-      </w:r>
-      <w:r>
-        <w:rPr>
-          <w:lang w:val="en-US"/>
-        </w:rPr>
-        <w:t>pragma</w:t>
-      </w:r>
-      <w:r>
-        <w:t xml:space="preserve"> </w:t>
-      </w:r>
-      <w:proofErr w:type="spellStart"/>
-      <w:r>
-        <w:rPr>
-          <w:lang w:val="en-US"/>
-        </w:rPr>
-        <w:t>omp</w:t>
-      </w:r>
-      <w:proofErr w:type="spellEnd"/>
-      <w:r>
-        <w:t xml:space="preserve"> </w:t>
-      </w:r>
-      <w:r>
-        <w:rPr>
-          <w:lang w:val="en-US"/>
-        </w:rPr>
-        <w:t>parallel</w:t>
-      </w:r>
-      <w:r>
-        <w:t xml:space="preserve"> </w:t>
-      </w:r>
-      <w:r>
-        <w:rPr>
-          <w:lang w:val="en-US"/>
-        </w:rPr>
-        <w:t>for</w:t>
-      </w:r>
-      <w:r>
-        <w:t xml:space="preserve"> </w:t>
-      </w:r>
-      <w:proofErr w:type="gramStart"/>
-      <w:r>
-        <w:rPr>
-          <w:lang w:val="en-US"/>
-        </w:rPr>
-        <w:t>collapse</w:t>
-      </w:r>
-      <w:r>
-        <w:t>(</w:t>
-      </w:r>
-      <w:proofErr w:type="gramEnd"/>
-      <w:r>
-        <w:t xml:space="preserve">2). </w:t>
-      </w:r>
-    </w:p>
-    <w:p>
-      <w:pPr>
-        <w:spacing w:line="276" w:lineRule="auto"/>
-      </w:pPr>
-      <w:r>
-        <w:t>Были проведены расчеты на сетках (40, 40), (80, 80), (160, 160) на разном</w:t>
-      </w:r>
-    </w:p>
-    <w:p>
-      <w:pPr>
-        <w:spacing w:line="276" w:lineRule="auto"/>
-      </w:pPr>
-      <w:r>
-        <w:t>числе потоков. Полученные приближенные решения совпали с</w:t>
-      </w:r>
-      <w:r>
-        <w:t xml:space="preserve"> </w:t>
-      </w:r>
-      <w:r>
-        <w:t>соответствующими</w:t>
-      </w:r>
-      <w:r>
-        <w:t xml:space="preserve"> </w:t>
-      </w:r>
-      <w:r>
-        <w:t>решениями при последовательных вычислениях</w:t>
-      </w:r>
-      <w:r>
-        <w:t xml:space="preserve"> (на сетках (40, 40)</w:t>
-      </w:r>
-      <w:r>
-        <w:t>,</w:t>
-      </w:r>
-      <w:r>
-        <w:t xml:space="preserve"> (80, 80)</w:t>
-      </w:r>
-      <w:r>
-        <w:t xml:space="preserve">, </w:t>
-      </w:r>
-      <w:r>
-        <w:t xml:space="preserve">и </w:t>
-      </w:r>
-      <w:r>
-        <w:t>(160, 160)</w:t>
-      </w:r>
-      <w:r>
-        <w:t>)</w:t>
-      </w:r>
-      <w:r>
-        <w:t>, но</w:t>
-      </w:r>
-      <w:r>
-        <w:t xml:space="preserve"> </w:t>
-      </w:r>
-      <w:r>
-        <w:t>время их вычисления удалось</w:t>
-      </w:r>
-      <w:r>
-        <w:t xml:space="preserve"> </w:t>
-      </w:r>
-      <w:r>
-        <w:t xml:space="preserve">уменьшить за счет использования параллелизма. Результаты </w:t>
+        <w:t>и (160, 160)</w:t>
+      </w:r>
+      <w:r>
+        <w:t xml:space="preserve">), но время их вычисления удалось уменьшить за счет использования параллелизма. Результаты </w:t>
       </w:r>
       <w:r>
         <w:t xml:space="preserve">вычислений </w:t>
@@ -9719,15 +9242,7 @@
                 <w:szCs w:val="28"/>
                 <w:lang w:val="en-US"/>
               </w:rPr>
-              <w:t>92892</w:t>
-            </w:r>
-            <w:r>
-              <w:rPr>
-                <w:rFonts w:cs="Times New Roman"/>
-                <w:szCs w:val="28"/>
-                <w:lang w:val="en-US"/>
-              </w:rPr>
-              <w:t>9</w:t>
+              <w:t>928929</w:t>
             </w:r>
           </w:p>
         </w:tc>
@@ -10291,28 +9806,7 @@
                 <w:iCs/>
                 <w:lang w:val="en-US"/>
               </w:rPr>
-              <w:t>8</w:t>
-            </w:r>
-            <w:r>
-              <w:rPr>
-                <w:iCs/>
-                <w:lang w:val="en-US"/>
-              </w:rPr>
-              <w:t xml:space="preserve">0 x </w:t>
-            </w:r>
-            <w:r>
-              <w:rPr>
-                <w:iCs/>
-                <w:lang w:val="en-US"/>
-              </w:rPr>
-              <w:t>8</w:t>
-            </w:r>
-            <w:r>
-              <w:rPr>
-                <w:iCs/>
-                <w:lang w:val="en-US"/>
-              </w:rPr>
-              <w:t>0</w:t>
+              <w:t>80 x 80</w:t>
             </w:r>
           </w:p>
         </w:tc>
@@ -10968,28 +10462,7 @@
                 <w:iCs/>
                 <w:lang w:val="en-US"/>
               </w:rPr>
-              <w:t>16</w:t>
-            </w:r>
-            <w:r>
-              <w:rPr>
-                <w:iCs/>
-                <w:lang w:val="en-US"/>
-              </w:rPr>
-              <w:t xml:space="preserve">0 x </w:t>
-            </w:r>
-            <w:r>
-              <w:rPr>
-                <w:iCs/>
-                <w:lang w:val="en-US"/>
-              </w:rPr>
-              <w:t>16</w:t>
-            </w:r>
-            <w:r>
-              <w:rPr>
-                <w:iCs/>
-                <w:lang w:val="en-US"/>
-              </w:rPr>
-              <w:t>0</w:t>
+              <w:t>160 x 160</w:t>
             </w:r>
           </w:p>
         </w:tc>
@@ -11110,28 +10583,7 @@
                 <w:iCs/>
                 <w:lang w:val="en-US"/>
               </w:rPr>
-              <w:t>16</w:t>
-            </w:r>
-            <w:r>
-              <w:rPr>
-                <w:iCs/>
-                <w:lang w:val="en-US"/>
-              </w:rPr>
-              <w:t xml:space="preserve">0 x </w:t>
-            </w:r>
-            <w:r>
-              <w:rPr>
-                <w:iCs/>
-                <w:lang w:val="en-US"/>
-              </w:rPr>
-              <w:t>16</w:t>
-            </w:r>
-            <w:r>
-              <w:rPr>
-                <w:iCs/>
-                <w:lang w:val="en-US"/>
-              </w:rPr>
-              <w:t>0</w:t>
+              <w:t>160 x 160</w:t>
             </w:r>
           </w:p>
         </w:tc>
@@ -11252,28 +10704,7 @@
                 <w:iCs/>
                 <w:lang w:val="en-US"/>
               </w:rPr>
-              <w:t>16</w:t>
-            </w:r>
-            <w:r>
-              <w:rPr>
-                <w:iCs/>
-                <w:lang w:val="en-US"/>
-              </w:rPr>
-              <w:t xml:space="preserve">0 x </w:t>
-            </w:r>
-            <w:r>
-              <w:rPr>
-                <w:iCs/>
-                <w:lang w:val="en-US"/>
-              </w:rPr>
-              <w:t>16</w:t>
-            </w:r>
-            <w:r>
-              <w:rPr>
-                <w:iCs/>
-                <w:lang w:val="en-US"/>
-              </w:rPr>
-              <w:t>0</w:t>
+              <w:t>160 x 160</w:t>
             </w:r>
           </w:p>
         </w:tc>
@@ -11598,6 +11029,7 @@
         <w:t>Графики зависимостей ускорений от числа потоков</w:t>
       </w:r>
     </w:p>
+    <w:p/>
     <w:p>
       <w:r>
         <w:rPr>
@@ -11652,10 +11084,7 @@
       </w:pPr>
       <w:r>
         <w:lastRenderedPageBreak/>
-        <w:t>Рисунки приближенного решения на сетке 40</w:t>
-      </w:r>
-      <w:r>
-        <w:t>*40</w:t>
+        <w:t>График невязки в зависимости от числа итераций</w:t>
       </w:r>
     </w:p>
     <w:p>
@@ -11664,10 +11093,10 @@
           <w:noProof/>
         </w:rPr>
         <w:drawing>
-          <wp:inline distT="0" distB="0" distL="0" distR="0" wp14:anchorId="7F54B1AF" wp14:editId="12DD4609">
-            <wp:extent cx="3133344" cy="2519378"/>
-            <wp:effectExtent l="0" t="0" r="3810" b="0"/>
-            <wp:docPr id="1445060934" name="Рисунок 1" descr="Изображение выглядит как рисунок, дизайн, иллюстрация&#10;&#10;Автоматически созданное описание"/>
+          <wp:inline distT="0" distB="0" distL="0" distR="0" wp14:anchorId="15349B7E" wp14:editId="1FE5CC64">
+            <wp:extent cx="5936615" cy="3035300"/>
+            <wp:effectExtent l="0" t="0" r="0" b="0"/>
+            <wp:docPr id="105052976" name="Рисунок 2" descr="Изображение выглядит как линия, диаграмма, График, снимок экрана&#10;&#10;Автоматически созданное описание"/>
             <wp:cNvGraphicFramePr>
               <a:graphicFrameLocks xmlns:a="http://schemas.openxmlformats.org/drawingml/2006/main" noChangeAspect="1"/>
             </wp:cNvGraphicFramePr>
@@ -11675,7 +11104,7 @@
               <a:graphicData uri="http://schemas.openxmlformats.org/drawingml/2006/picture">
                 <pic:pic xmlns:pic="http://schemas.openxmlformats.org/drawingml/2006/picture">
                   <pic:nvPicPr>
-                    <pic:cNvPr id="1445060934" name="Рисунок 1" descr="Изображение выглядит как рисунок, дизайн, иллюстрация&#10;&#10;Автоматически созданное описание"/>
+                    <pic:cNvPr id="105052976" name="Рисунок 2" descr="Изображение выглядит как линия, диаграмма, График, снимок экрана&#10;&#10;Автоматически созданное описание"/>
                     <pic:cNvPicPr/>
                   </pic:nvPicPr>
                   <pic:blipFill>
@@ -11693,7 +11122,7 @@
                   <pic:spPr>
                     <a:xfrm>
                       <a:off x="0" y="0"/>
-                      <a:ext cx="3163199" cy="2543383"/>
+                      <a:ext cx="5936615" cy="3035300"/>
                     </a:xfrm>
                     <a:prstGeom prst="rect">
                       <a:avLst/>
@@ -11705,15 +11134,25 @@
           </wp:inline>
         </w:drawing>
       </w:r>
+    </w:p>
+    <w:p>
+      <w:pPr>
+        <w:pStyle w:val="2"/>
+      </w:pPr>
+      <w:r>
+        <w:t>График ошибки в зависимости от числа итераций</w:t>
+      </w:r>
+    </w:p>
+    <w:p>
       <w:r>
         <w:rPr>
           <w:noProof/>
         </w:rPr>
         <w:drawing>
-          <wp:inline distT="0" distB="0" distL="0" distR="0" wp14:anchorId="1B1FC51A" wp14:editId="7134D506">
-            <wp:extent cx="2485969" cy="2514219"/>
-            <wp:effectExtent l="0" t="0" r="3810" b="635"/>
-            <wp:docPr id="1614819251" name="Рисунок 2" descr="Изображение выглядит как Красочность, снимок экрана, Графика, диаграмма&#10;&#10;Автоматически созданное описание"/>
+          <wp:inline distT="0" distB="0" distL="0" distR="0" wp14:anchorId="7B5EEE2A" wp14:editId="574FA3E5">
+            <wp:extent cx="5936615" cy="2846070"/>
+            <wp:effectExtent l="0" t="0" r="0" b="0"/>
+            <wp:docPr id="528020849" name="Рисунок 13" descr="Изображение выглядит как линия, График, диаграмма, скат&#10;&#10;Автоматически созданное описание"/>
             <wp:cNvGraphicFramePr>
               <a:graphicFrameLocks xmlns:a="http://schemas.openxmlformats.org/drawingml/2006/main" noChangeAspect="1"/>
             </wp:cNvGraphicFramePr>
@@ -11721,7 +11160,7 @@
               <a:graphicData uri="http://schemas.openxmlformats.org/drawingml/2006/picture">
                 <pic:pic xmlns:pic="http://schemas.openxmlformats.org/drawingml/2006/picture">
                   <pic:nvPicPr>
-                    <pic:cNvPr id="1614819251" name="Рисунок 2" descr="Изображение выглядит как Красочность, снимок экрана, Графика, диаграмма&#10;&#10;Автоматически созданное описание"/>
+                    <pic:cNvPr id="528020849" name="Рисунок 13" descr="Изображение выглядит как линия, График, диаграмма, скат&#10;&#10;Автоматически созданное описание"/>
                     <pic:cNvPicPr/>
                   </pic:nvPicPr>
                   <pic:blipFill>
@@ -11739,7 +11178,7 @@
                   <pic:spPr>
                     <a:xfrm>
                       <a:off x="0" y="0"/>
-                      <a:ext cx="2521765" cy="2550422"/>
+                      <a:ext cx="5936615" cy="2846070"/>
                     </a:xfrm>
                     <a:prstGeom prst="rect">
                       <a:avLst/>
@@ -11751,15 +11190,29 @@
           </wp:inline>
         </w:drawing>
       </w:r>
+    </w:p>
+    <w:p>
+      <w:pPr>
+        <w:pStyle w:val="1"/>
+      </w:pPr>
+      <w:r>
+        <w:lastRenderedPageBreak/>
+        <w:t>Рисунки приближенного решения на сетке 40</w:t>
+      </w:r>
+      <w:r>
+        <w:t>*40</w:t>
+      </w:r>
+    </w:p>
+    <w:p>
       <w:r>
         <w:rPr>
           <w:noProof/>
         </w:rPr>
         <w:drawing>
-          <wp:inline distT="0" distB="0" distL="0" distR="0" wp14:anchorId="0AC33811" wp14:editId="4D3479E3">
-            <wp:extent cx="2926080" cy="2535937"/>
-            <wp:effectExtent l="0" t="0" r="0" b="4445"/>
-            <wp:docPr id="1558605208" name="Рисунок 3" descr="Изображение выглядит как снимок экрана, Графика, графический дизайн, дизайн&#10;&#10;Автоматически созданное описание"/>
+          <wp:inline distT="0" distB="0" distL="0" distR="0" wp14:anchorId="048DFD09" wp14:editId="42ECD5E4">
+            <wp:extent cx="2996858" cy="2720340"/>
+            <wp:effectExtent l="0" t="0" r="635" b="0"/>
+            <wp:docPr id="1536698729" name="Рисунок 6" descr="Изображение выглядит как рисунок, Графика, иллюстрация, дизайн&#10;&#10;Автоматически созданное описание"/>
             <wp:cNvGraphicFramePr>
               <a:graphicFrameLocks xmlns:a="http://schemas.openxmlformats.org/drawingml/2006/main" noChangeAspect="1"/>
             </wp:cNvGraphicFramePr>
@@ -11767,7 +11220,7 @@
               <a:graphicData uri="http://schemas.openxmlformats.org/drawingml/2006/picture">
                 <pic:pic xmlns:pic="http://schemas.openxmlformats.org/drawingml/2006/picture">
                   <pic:nvPicPr>
-                    <pic:cNvPr id="1558605208" name="Рисунок 3" descr="Изображение выглядит как снимок экрана, Графика, графический дизайн, дизайн&#10;&#10;Автоматически созданное описание"/>
+                    <pic:cNvPr id="1536698729" name="Рисунок 6" descr="Изображение выглядит как рисунок, Графика, иллюстрация, дизайн&#10;&#10;Автоматически созданное описание"/>
                     <pic:cNvPicPr/>
                   </pic:nvPicPr>
                   <pic:blipFill>
@@ -11785,7 +11238,7 @@
                   <pic:spPr>
                     <a:xfrm>
                       <a:off x="0" y="0"/>
-                      <a:ext cx="2938459" cy="2546666"/>
+                      <a:ext cx="3007793" cy="2730266"/>
                     </a:xfrm>
                     <a:prstGeom prst="rect">
                       <a:avLst/>
@@ -11802,10 +11255,10 @@
           <w:noProof/>
         </w:rPr>
         <w:drawing>
-          <wp:inline distT="0" distB="0" distL="0" distR="0" wp14:anchorId="43E11A59" wp14:editId="6542C2B5">
-            <wp:extent cx="2904374" cy="2329180"/>
-            <wp:effectExtent l="0" t="0" r="4445" b="0"/>
-            <wp:docPr id="1529290876" name="Рисунок 4" descr="Изображение выглядит как снимок экрана, рождественская елка, дизайн&#10;&#10;Автоматически созданное описание"/>
+          <wp:inline distT="0" distB="0" distL="0" distR="0" wp14:anchorId="2E86EF12" wp14:editId="2C548E89">
+            <wp:extent cx="2889504" cy="2716997"/>
+            <wp:effectExtent l="0" t="0" r="0" b="1270"/>
+            <wp:docPr id="1758710359" name="Рисунок 7" descr="Изображение выглядит как снимок экрана, Графика, графический дизайн, дизайн&#10;&#10;Автоматически созданное описание"/>
             <wp:cNvGraphicFramePr>
               <a:graphicFrameLocks xmlns:a="http://schemas.openxmlformats.org/drawingml/2006/main" noChangeAspect="1"/>
             </wp:cNvGraphicFramePr>
@@ -11813,7 +11266,7 @@
               <a:graphicData uri="http://schemas.openxmlformats.org/drawingml/2006/picture">
                 <pic:pic xmlns:pic="http://schemas.openxmlformats.org/drawingml/2006/picture">
                   <pic:nvPicPr>
-                    <pic:cNvPr id="1529290876" name="Рисунок 4" descr="Изображение выглядит как снимок экрана, рождественская елка, дизайн&#10;&#10;Автоматически созданное описание"/>
+                    <pic:cNvPr id="1758710359" name="Рисунок 7" descr="Изображение выглядит как снимок экрана, Графика, графический дизайн, дизайн&#10;&#10;Автоматически созданное описание"/>
                     <pic:cNvPicPr/>
                   </pic:nvPicPr>
                   <pic:blipFill>
@@ -11831,7 +11284,7 @@
                   <pic:spPr>
                     <a:xfrm>
                       <a:off x="0" y="0"/>
-                      <a:ext cx="2921452" cy="2342876"/>
+                      <a:ext cx="2889504" cy="2716997"/>
                     </a:xfrm>
                     <a:prstGeom prst="rect">
                       <a:avLst/>
@@ -11848,10 +11301,10 @@
           <w:noProof/>
         </w:rPr>
         <w:drawing>
-          <wp:inline distT="0" distB="0" distL="0" distR="0" wp14:anchorId="5593993A" wp14:editId="710844C2">
-            <wp:extent cx="3243072" cy="2806962"/>
-            <wp:effectExtent l="0" t="0" r="0" b="0"/>
-            <wp:docPr id="310427326" name="Рисунок 5" descr="Изображение выглядит как снимок экрана, Графика, графический дизайн, дизайн&#10;&#10;Автоматически созданное описание"/>
+          <wp:inline distT="0" distB="0" distL="0" distR="0" wp14:anchorId="0534D52A" wp14:editId="3F9F4F1B">
+            <wp:extent cx="3121152" cy="3033233"/>
+            <wp:effectExtent l="0" t="0" r="3175" b="2540"/>
+            <wp:docPr id="1312975639" name="Рисунок 8"/>
             <wp:cNvGraphicFramePr>
               <a:graphicFrameLocks xmlns:a="http://schemas.openxmlformats.org/drawingml/2006/main" noChangeAspect="1"/>
             </wp:cNvGraphicFramePr>
@@ -11859,11 +11312,11 @@
               <a:graphicData uri="http://schemas.openxmlformats.org/drawingml/2006/picture">
                 <pic:pic xmlns:pic="http://schemas.openxmlformats.org/drawingml/2006/picture">
                   <pic:nvPicPr>
-                    <pic:cNvPr id="310427326" name="Рисунок 5" descr="Изображение выглядит как снимок экрана, Графика, графический дизайн, дизайн&#10;&#10;Автоматически созданное описание"/>
+                    <pic:cNvPr id="1312975639" name="Рисунок 1312975639"/>
                     <pic:cNvPicPr/>
                   </pic:nvPicPr>
                   <pic:blipFill>
-                    <a:blip r:embed="rId9" cstate="print">
+                    <a:blip r:embed="rId9">
                       <a:extLst>
                         <a:ext uri="{28A0092B-C50C-407E-A947-70E740481C1C}">
                           <a14:useLocalDpi xmlns:a14="http://schemas.microsoft.com/office/drawing/2010/main" val="0"/>
@@ -11877,7 +11330,7 @@
                   <pic:spPr>
                     <a:xfrm>
                       <a:off x="0" y="0"/>
-                      <a:ext cx="3245295" cy="2808886"/>
+                      <a:ext cx="3139214" cy="3050786"/>
                     </a:xfrm>
                     <a:prstGeom prst="rect">
                       <a:avLst/>
@@ -11894,10 +11347,10 @@
           <w:noProof/>
         </w:rPr>
         <w:drawing>
-          <wp:inline distT="0" distB="0" distL="0" distR="0" wp14:anchorId="71EE5D7D" wp14:editId="0383C424">
-            <wp:extent cx="2657856" cy="2584764"/>
-            <wp:effectExtent l="0" t="0" r="0" b="0"/>
-            <wp:docPr id="1115700032" name="Рисунок 6" descr="Изображение выглядит как снимок экрана, Красочность, Графика, текст&#10;&#10;Автоматически созданное описание"/>
+          <wp:inline distT="0" distB="0" distL="0" distR="0" wp14:anchorId="15E64F12" wp14:editId="2031AA07">
+            <wp:extent cx="2397822" cy="2404391"/>
+            <wp:effectExtent l="0" t="0" r="2540" b="0"/>
+            <wp:docPr id="557058533" name="Рисунок 9"/>
             <wp:cNvGraphicFramePr>
               <a:graphicFrameLocks xmlns:a="http://schemas.openxmlformats.org/drawingml/2006/main" noChangeAspect="1"/>
             </wp:cNvGraphicFramePr>
@@ -11905,7 +11358,7 @@
               <a:graphicData uri="http://schemas.openxmlformats.org/drawingml/2006/picture">
                 <pic:pic xmlns:pic="http://schemas.openxmlformats.org/drawingml/2006/picture">
                   <pic:nvPicPr>
-                    <pic:cNvPr id="1115700032" name="Рисунок 6" descr="Изображение выглядит как снимок экрана, Красочность, Графика, текст&#10;&#10;Автоматически созданное описание"/>
+                    <pic:cNvPr id="557058533" name="Рисунок 9"/>
                     <pic:cNvPicPr/>
                   </pic:nvPicPr>
                   <pic:blipFill>
@@ -11923,7 +11376,7 @@
                   <pic:spPr>
                     <a:xfrm>
                       <a:off x="0" y="0"/>
-                      <a:ext cx="2671302" cy="2597840"/>
+                      <a:ext cx="2406383" cy="2412975"/>
                     </a:xfrm>
                     <a:prstGeom prst="rect">
                       <a:avLst/>
@@ -11935,7 +11388,289 @@
           </wp:inline>
         </w:drawing>
       </w:r>
-    </w:p>
+      <w:r>
+        <w:rPr>
+          <w:noProof/>
+        </w:rPr>
+        <w:drawing>
+          <wp:inline distT="0" distB="0" distL="0" distR="0" wp14:anchorId="38490A68" wp14:editId="537A91A1">
+            <wp:extent cx="3022439" cy="3198876"/>
+            <wp:effectExtent l="0" t="0" r="635" b="1905"/>
+            <wp:docPr id="1572980819" name="Рисунок 10" descr="Изображение выглядит как текст, снимок экрана, Графика, графический дизайн&#10;&#10;Автоматически созданное описание"/>
+            <wp:cNvGraphicFramePr>
+              <a:graphicFrameLocks xmlns:a="http://schemas.openxmlformats.org/drawingml/2006/main" noChangeAspect="1"/>
+            </wp:cNvGraphicFramePr>
+            <a:graphic xmlns:a="http://schemas.openxmlformats.org/drawingml/2006/main">
+              <a:graphicData uri="http://schemas.openxmlformats.org/drawingml/2006/picture">
+                <pic:pic xmlns:pic="http://schemas.openxmlformats.org/drawingml/2006/picture">
+                  <pic:nvPicPr>
+                    <pic:cNvPr id="1572980819" name="Рисунок 10" descr="Изображение выглядит как текст, снимок экрана, Графика, графический дизайн&#10;&#10;Автоматически созданное описание"/>
+                    <pic:cNvPicPr/>
+                  </pic:nvPicPr>
+                  <pic:blipFill>
+                    <a:blip r:embed="rId11" cstate="print">
+                      <a:extLst>
+                        <a:ext uri="{28A0092B-C50C-407E-A947-70E740481C1C}">
+                          <a14:useLocalDpi xmlns:a14="http://schemas.microsoft.com/office/drawing/2010/main" val="0"/>
+                        </a:ext>
+                      </a:extLst>
+                    </a:blip>
+                    <a:stretch>
+                      <a:fillRect/>
+                    </a:stretch>
+                  </pic:blipFill>
+                  <pic:spPr>
+                    <a:xfrm>
+                      <a:off x="0" y="0"/>
+                      <a:ext cx="3027969" cy="3204729"/>
+                    </a:xfrm>
+                    <a:prstGeom prst="rect">
+                      <a:avLst/>
+                    </a:prstGeom>
+                  </pic:spPr>
+                </pic:pic>
+              </a:graphicData>
+            </a:graphic>
+          </wp:inline>
+        </w:drawing>
+      </w:r>
+      <w:r>
+        <w:rPr>
+          <w:noProof/>
+        </w:rPr>
+        <w:drawing>
+          <wp:inline distT="0" distB="0" distL="0" distR="0" wp14:anchorId="38B15E38" wp14:editId="29F5BDAE">
+            <wp:extent cx="2761488" cy="2936709"/>
+            <wp:effectExtent l="0" t="0" r="0" b="0"/>
+            <wp:docPr id="1638244033" name="Рисунок 11" descr="Изображение выглядит как снимок экрана, текст, дизайн&#10;&#10;Автоматически созданное описание"/>
+            <wp:cNvGraphicFramePr>
+              <a:graphicFrameLocks xmlns:a="http://schemas.openxmlformats.org/drawingml/2006/main" noChangeAspect="1"/>
+            </wp:cNvGraphicFramePr>
+            <a:graphic xmlns:a="http://schemas.openxmlformats.org/drawingml/2006/main">
+              <a:graphicData uri="http://schemas.openxmlformats.org/drawingml/2006/picture">
+                <pic:pic xmlns:pic="http://schemas.openxmlformats.org/drawingml/2006/picture">
+                  <pic:nvPicPr>
+                    <pic:cNvPr id="1638244033" name="Рисунок 11" descr="Изображение выглядит как снимок экрана, текст, дизайн&#10;&#10;Автоматически созданное описание"/>
+                    <pic:cNvPicPr/>
+                  </pic:nvPicPr>
+                  <pic:blipFill>
+                    <a:blip r:embed="rId12" cstate="print">
+                      <a:extLst>
+                        <a:ext uri="{28A0092B-C50C-407E-A947-70E740481C1C}">
+                          <a14:useLocalDpi xmlns:a14="http://schemas.microsoft.com/office/drawing/2010/main" val="0"/>
+                        </a:ext>
+                      </a:extLst>
+                    </a:blip>
+                    <a:stretch>
+                      <a:fillRect/>
+                    </a:stretch>
+                  </pic:blipFill>
+                  <pic:spPr>
+                    <a:xfrm>
+                      <a:off x="0" y="0"/>
+                      <a:ext cx="2790923" cy="2968012"/>
+                    </a:xfrm>
+                    <a:prstGeom prst="rect">
+                      <a:avLst/>
+                    </a:prstGeom>
+                  </pic:spPr>
+                </pic:pic>
+              </a:graphicData>
+            </a:graphic>
+          </wp:inline>
+        </w:drawing>
+      </w:r>
+    </w:p>
+    <w:p>
+      <w:pPr>
+        <w:pStyle w:val="2"/>
+      </w:pPr>
+      <w:r>
+        <w:lastRenderedPageBreak/>
+        <w:t>Промежуточные результаты сходимости на сетке 40</w:t>
+      </w:r>
+      <w:r>
+        <w:t>*40</w:t>
+      </w:r>
+    </w:p>
+    <w:p>
+      <w:r>
+        <w:rPr>
+          <w:noProof/>
+        </w:rPr>
+        <w:drawing>
+          <wp:inline distT="0" distB="0" distL="0" distR="0" wp14:anchorId="32BA0F1F" wp14:editId="4159E28F">
+            <wp:extent cx="3304032" cy="3059624"/>
+            <wp:effectExtent l="0" t="0" r="0" b="1270"/>
+            <wp:docPr id="469208357" name="Рисунок 3"/>
+            <wp:cNvGraphicFramePr>
+              <a:graphicFrameLocks xmlns:a="http://schemas.openxmlformats.org/drawingml/2006/main" noChangeAspect="1"/>
+            </wp:cNvGraphicFramePr>
+            <a:graphic xmlns:a="http://schemas.openxmlformats.org/drawingml/2006/main">
+              <a:graphicData uri="http://schemas.openxmlformats.org/drawingml/2006/picture">
+                <pic:pic xmlns:pic="http://schemas.openxmlformats.org/drawingml/2006/picture">
+                  <pic:nvPicPr>
+                    <pic:cNvPr id="469208357" name="Рисунок 469208357"/>
+                    <pic:cNvPicPr/>
+                  </pic:nvPicPr>
+                  <pic:blipFill>
+                    <a:blip r:embed="rId13">
+                      <a:extLst>
+                        <a:ext uri="{28A0092B-C50C-407E-A947-70E740481C1C}">
+                          <a14:useLocalDpi xmlns:a14="http://schemas.microsoft.com/office/drawing/2010/main" val="0"/>
+                        </a:ext>
+                      </a:extLst>
+                    </a:blip>
+                    <a:stretch>
+                      <a:fillRect/>
+                    </a:stretch>
+                  </pic:blipFill>
+                  <pic:spPr>
+                    <a:xfrm>
+                      <a:off x="0" y="0"/>
+                      <a:ext cx="3314383" cy="3069210"/>
+                    </a:xfrm>
+                    <a:prstGeom prst="rect">
+                      <a:avLst/>
+                    </a:prstGeom>
+                  </pic:spPr>
+                </pic:pic>
+              </a:graphicData>
+            </a:graphic>
+          </wp:inline>
+        </w:drawing>
+      </w:r>
+    </w:p>
+    <w:p>
+      <w:pPr>
+        <w:rPr>
+          <w:lang w:val="en-US"/>
+        </w:rPr>
+      </w:pPr>
+    </w:p>
+    <w:p>
+      <w:pPr>
+        <w:pStyle w:val="2"/>
+      </w:pPr>
+      <w:r>
+        <w:t xml:space="preserve">Промежуточные результаты сходимости на сетке </w:t>
+      </w:r>
+      <w:r>
+        <w:t>80*80</w:t>
+      </w:r>
+    </w:p>
+    <w:p>
+      <w:r>
+        <w:rPr>
+          <w:noProof/>
+        </w:rPr>
+        <w:drawing>
+          <wp:inline distT="0" distB="0" distL="0" distR="0" wp14:anchorId="5530FC20" wp14:editId="6DD48C32">
+            <wp:extent cx="3492901" cy="3474223"/>
+            <wp:effectExtent l="0" t="0" r="0" b="5715"/>
+            <wp:docPr id="425072533" name="Рисунок 12" descr="Изображение выглядит как диаграмма, линия, Прямоугольник, дизайн&#10;&#10;Автоматически созданное описание"/>
+            <wp:cNvGraphicFramePr>
+              <a:graphicFrameLocks xmlns:a="http://schemas.openxmlformats.org/drawingml/2006/main" noChangeAspect="1"/>
+            </wp:cNvGraphicFramePr>
+            <a:graphic xmlns:a="http://schemas.openxmlformats.org/drawingml/2006/main">
+              <a:graphicData uri="http://schemas.openxmlformats.org/drawingml/2006/picture">
+                <pic:pic xmlns:pic="http://schemas.openxmlformats.org/drawingml/2006/picture">
+                  <pic:nvPicPr>
+                    <pic:cNvPr id="425072533" name="Рисунок 12" descr="Изображение выглядит как диаграмма, линия, Прямоугольник, дизайн&#10;&#10;Автоматически созданное описание"/>
+                    <pic:cNvPicPr/>
+                  </pic:nvPicPr>
+                  <pic:blipFill>
+                    <a:blip r:embed="rId14">
+                      <a:extLst>
+                        <a:ext uri="{28A0092B-C50C-407E-A947-70E740481C1C}">
+                          <a14:useLocalDpi xmlns:a14="http://schemas.microsoft.com/office/drawing/2010/main" val="0"/>
+                        </a:ext>
+                      </a:extLst>
+                    </a:blip>
+                    <a:stretch>
+                      <a:fillRect/>
+                    </a:stretch>
+                  </pic:blipFill>
+                  <pic:spPr>
+                    <a:xfrm>
+                      <a:off x="0" y="0"/>
+                      <a:ext cx="3502782" cy="3484051"/>
+                    </a:xfrm>
+                    <a:prstGeom prst="rect">
+                      <a:avLst/>
+                    </a:prstGeom>
+                  </pic:spPr>
+                </pic:pic>
+              </a:graphicData>
+            </a:graphic>
+          </wp:inline>
+        </w:drawing>
+      </w:r>
+    </w:p>
+    <w:p>
+      <w:pPr>
+        <w:pStyle w:val="2"/>
+      </w:pPr>
+      <w:r>
+        <w:lastRenderedPageBreak/>
+        <w:t xml:space="preserve">Промежуточные результаты сходимости на сетке </w:t>
+      </w:r>
+      <w:r>
+        <w:t>160</w:t>
+      </w:r>
+      <w:r>
+        <w:t>*160</w:t>
+      </w:r>
+    </w:p>
+    <w:p>
+      <w:r>
+        <w:rPr>
+          <w:noProof/>
+        </w:rPr>
+        <w:drawing>
+          <wp:inline distT="0" distB="0" distL="0" distR="0" wp14:anchorId="3DEC48B2" wp14:editId="7415025C">
+            <wp:extent cx="3180223" cy="3163218"/>
+            <wp:effectExtent l="0" t="0" r="0" b="0"/>
+            <wp:docPr id="246761279" name="Рисунок 14" descr="Изображение выглядит как диаграмма, текст, линия, дизайн&#10;&#10;Автоматически созданное описание"/>
+            <wp:cNvGraphicFramePr>
+              <a:graphicFrameLocks xmlns:a="http://schemas.openxmlformats.org/drawingml/2006/main" noChangeAspect="1"/>
+            </wp:cNvGraphicFramePr>
+            <a:graphic xmlns:a="http://schemas.openxmlformats.org/drawingml/2006/main">
+              <a:graphicData uri="http://schemas.openxmlformats.org/drawingml/2006/picture">
+                <pic:pic xmlns:pic="http://schemas.openxmlformats.org/drawingml/2006/picture">
+                  <pic:nvPicPr>
+                    <pic:cNvPr id="246761279" name="Рисунок 14" descr="Изображение выглядит как диаграмма, текст, линия, дизайн&#10;&#10;Автоматически созданное описание"/>
+                    <pic:cNvPicPr/>
+                  </pic:nvPicPr>
+                  <pic:blipFill>
+                    <a:blip r:embed="rId15">
+                      <a:extLst>
+                        <a:ext uri="{28A0092B-C50C-407E-A947-70E740481C1C}">
+                          <a14:useLocalDpi xmlns:a14="http://schemas.microsoft.com/office/drawing/2010/main" val="0"/>
+                        </a:ext>
+                      </a:extLst>
+                    </a:blip>
+                    <a:stretch>
+                      <a:fillRect/>
+                    </a:stretch>
+                  </pic:blipFill>
+                  <pic:spPr>
+                    <a:xfrm>
+                      <a:off x="0" y="0"/>
+                      <a:ext cx="3190413" cy="3173354"/>
+                    </a:xfrm>
+                    <a:prstGeom prst="rect">
+                      <a:avLst/>
+                    </a:prstGeom>
+                  </pic:spPr>
+                </pic:pic>
+              </a:graphicData>
+            </a:graphic>
+          </wp:inline>
+        </w:drawing>
+      </w:r>
+    </w:p>
+    <w:p/>
     <w:sectPr>
       <w:pgSz w:w="11900" w:h="16840"/>
       <w:pgMar w:top="1134" w:right="850" w:bottom="1134" w:left="1701" w:header="708" w:footer="708" w:gutter="0"/>
@@ -12389,6 +12124,7 @@
   <w:style w:type="character" w:default="1" w:styleId="a0">
     <w:name w:val="Default Paragraph Font"/>
     <w:uiPriority w:val="1"/>
+    <w:semiHidden/>
     <w:unhideWhenUsed/>
   </w:style>
   <w:style w:type="table" w:default="1" w:styleId="a1">

</xml_diff>

<commit_message>
added l1 and l2 norm functions + updated reports
</commit_message>
<xml_diff>
--- a/Task2/Report.docx
+++ b/Task2/Report.docx
@@ -2787,7 +2787,19 @@
           <w:rPr>
             <w:rFonts w:ascii="Cambria Math" w:eastAsiaTheme="minorEastAsia" w:hAnsi="Cambria Math"/>
           </w:rPr>
-          <m:t xml:space="preserve">= -3,  </m:t>
+          <m:t>= -</m:t>
+        </m:r>
+        <m:r>
+          <w:rPr>
+            <w:rFonts w:ascii="Cambria Math" w:eastAsiaTheme="minorEastAsia" w:hAnsi="Cambria Math"/>
+          </w:rPr>
+          <m:t>2.5</m:t>
+        </m:r>
+        <m:r>
+          <w:rPr>
+            <w:rFonts w:ascii="Cambria Math" w:eastAsiaTheme="minorEastAsia" w:hAnsi="Cambria Math"/>
+          </w:rPr>
+          <m:t xml:space="preserve">,  </m:t>
         </m:r>
         <m:sSub>
           <m:sSubPr>
@@ -2819,7 +2831,19 @@
           <w:rPr>
             <w:rFonts w:ascii="Cambria Math" w:eastAsiaTheme="minorEastAsia" w:hAnsi="Cambria Math"/>
           </w:rPr>
-          <m:t xml:space="preserve">= 3,  </m:t>
+          <m:t xml:space="preserve">= </m:t>
+        </m:r>
+        <m:r>
+          <w:rPr>
+            <w:rFonts w:ascii="Cambria Math" w:eastAsiaTheme="minorEastAsia" w:hAnsi="Cambria Math"/>
+          </w:rPr>
+          <m:t>2.5</m:t>
+        </m:r>
+        <m:r>
+          <w:rPr>
+            <w:rFonts w:ascii="Cambria Math" w:eastAsiaTheme="minorEastAsia" w:hAnsi="Cambria Math"/>
+          </w:rPr>
+          <m:t xml:space="preserve">,  </m:t>
         </m:r>
         <m:sSub>
           <m:sSubPr>
@@ -2851,7 +2875,19 @@
           <w:rPr>
             <w:rFonts w:ascii="Cambria Math" w:eastAsiaTheme="minorEastAsia" w:hAnsi="Cambria Math"/>
           </w:rPr>
-          <m:t xml:space="preserve">= -3, </m:t>
+          <m:t>= -</m:t>
+        </m:r>
+        <m:r>
+          <w:rPr>
+            <w:rFonts w:ascii="Cambria Math" w:eastAsiaTheme="minorEastAsia" w:hAnsi="Cambria Math"/>
+          </w:rPr>
+          <m:t>2.5</m:t>
+        </m:r>
+        <m:r>
+          <w:rPr>
+            <w:rFonts w:ascii="Cambria Math" w:eastAsiaTheme="minorEastAsia" w:hAnsi="Cambria Math"/>
+          </w:rPr>
+          <m:t xml:space="preserve">, </m:t>
         </m:r>
         <m:sSub>
           <m:sSubPr>
@@ -2883,7 +2919,13 @@
           <w:rPr>
             <w:rFonts w:ascii="Cambria Math" w:eastAsiaTheme="minorEastAsia" w:hAnsi="Cambria Math"/>
           </w:rPr>
-          <m:t>= 2</m:t>
+          <m:t xml:space="preserve">= </m:t>
+        </m:r>
+        <m:r>
+          <w:rPr>
+            <w:rFonts w:ascii="Cambria Math" w:eastAsiaTheme="minorEastAsia" w:hAnsi="Cambria Math"/>
+          </w:rPr>
+          <m:t>1.5</m:t>
         </m:r>
         <m:r>
           <w:rPr>
@@ -9834,9 +9876,8 @@
             </w:pPr>
             <w:r>
               <w:rPr>
-                <w:rFonts w:ascii="Menlo" w:hAnsi="Menlo" w:cs="Menlo"/>
-                <w:sz w:val="22"/>
-                <w:szCs w:val="22"/>
+                <w:rFonts w:cs="Times New Roman"/>
+                <w:szCs w:val="28"/>
               </w:rPr>
               <w:t>108.455646</w:t>
             </w:r>
@@ -9973,9 +10014,8 @@
             </w:pPr>
             <w:r>
               <w:rPr>
-                <w:rFonts w:ascii="Menlo" w:hAnsi="Menlo" w:cs="Menlo"/>
-                <w:sz w:val="22"/>
-                <w:szCs w:val="22"/>
+                <w:rFonts w:cs="Times New Roman"/>
+                <w:szCs w:val="28"/>
               </w:rPr>
               <w:t>75.847683</w:t>
             </w:r>
@@ -10109,17 +10149,15 @@
             </w:pPr>
             <w:r>
               <w:rPr>
-                <w:rFonts w:ascii="Menlo" w:hAnsi="Menlo" w:cs="Menlo"/>
-                <w:sz w:val="22"/>
-                <w:szCs w:val="22"/>
+                <w:rFonts w:cs="Times New Roman"/>
+                <w:szCs w:val="28"/>
               </w:rPr>
               <w:t>57</w:t>
             </w:r>
             <w:r>
               <w:rPr>
-                <w:rFonts w:ascii="Menlo" w:hAnsi="Menlo" w:cs="Menlo"/>
-                <w:sz w:val="22"/>
-                <w:szCs w:val="22"/>
+                <w:rFonts w:cs="Times New Roman"/>
+                <w:szCs w:val="28"/>
               </w:rPr>
               <w:t>.223178</w:t>
             </w:r>
@@ -10242,9 +10280,8 @@
             </w:pPr>
             <w:r>
               <w:rPr>
-                <w:rFonts w:ascii="Menlo" w:hAnsi="Menlo" w:cs="Menlo"/>
-                <w:sz w:val="22"/>
-                <w:szCs w:val="22"/>
+                <w:rFonts w:cs="Times New Roman"/>
+                <w:szCs w:val="28"/>
               </w:rPr>
               <w:t>27.972470</w:t>
             </w:r>
@@ -10366,9 +10403,8 @@
             </w:pPr>
             <w:r>
               <w:rPr>
-                <w:rFonts w:ascii="Menlo" w:hAnsi="Menlo" w:cs="Menlo"/>
-                <w:sz w:val="22"/>
-                <w:szCs w:val="22"/>
+                <w:rFonts w:cs="Times New Roman"/>
+                <w:szCs w:val="28"/>
               </w:rPr>
               <w:t>7.268882</w:t>
             </w:r>
@@ -11023,7 +11059,12 @@
     </w:tbl>
     <w:p>
       <w:pPr>
-        <w:pStyle w:val="1"/>
+        <w:pStyle w:val="2"/>
+      </w:pPr>
+    </w:p>
+    <w:p>
+      <w:pPr>
+        <w:pStyle w:val="2"/>
       </w:pPr>
       <w:r>
         <w:t>Графики зависимостей ускорений от числа потоков</w:t>
@@ -11080,22 +11121,36 @@
     </w:p>
     <w:p>
       <w:pPr>
-        <w:pStyle w:val="1"/>
+        <w:rPr>
+          <w:rFonts w:asciiTheme="majorHAnsi" w:eastAsiaTheme="majorEastAsia" w:hAnsiTheme="majorHAnsi" w:cstheme="majorBidi"/>
+          <w:color w:val="2F5496" w:themeColor="accent1" w:themeShade="BF"/>
+          <w:sz w:val="26"/>
+          <w:szCs w:val="26"/>
+        </w:rPr>
+      </w:pPr>
+      <w:r>
+        <w:br w:type="page"/>
+      </w:r>
+    </w:p>
+    <w:p>
+      <w:pPr>
+        <w:pStyle w:val="2"/>
       </w:pPr>
       <w:r>
         <w:lastRenderedPageBreak/>
         <w:t>График невязки в зависимости от числа итераций</w:t>
       </w:r>
     </w:p>
+    <w:p/>
     <w:p>
       <w:r>
         <w:rPr>
           <w:noProof/>
         </w:rPr>
         <w:drawing>
-          <wp:inline distT="0" distB="0" distL="0" distR="0" wp14:anchorId="15349B7E" wp14:editId="1FE5CC64">
+          <wp:inline distT="0" distB="0" distL="0" distR="0" wp14:anchorId="15349B7E" wp14:editId="260096DD">
             <wp:extent cx="5936615" cy="3035300"/>
-            <wp:effectExtent l="0" t="0" r="0" b="0"/>
+            <wp:effectExtent l="0" t="0" r="0" b="1905"/>
             <wp:docPr id="105052976" name="Рисунок 2" descr="Изображение выглядит как линия, диаграмма, График, снимок экрана&#10;&#10;Автоматически созданное описание"/>
             <wp:cNvGraphicFramePr>
               <a:graphicFrameLocks xmlns:a="http://schemas.openxmlformats.org/drawingml/2006/main" noChangeAspect="1"/>
@@ -11139,18 +11194,30 @@
       <w:pPr>
         <w:pStyle w:val="2"/>
       </w:pPr>
+    </w:p>
+    <w:p>
+      <w:pPr>
+        <w:pStyle w:val="2"/>
+      </w:pPr>
       <w:r>
         <w:t>График ошибки в зависимости от числа итераций</w:t>
       </w:r>
     </w:p>
     <w:p>
+      <w:pPr>
+        <w:rPr>
+          <w:lang w:val="en-US"/>
+        </w:rPr>
+      </w:pPr>
+    </w:p>
+    <w:p>
       <w:r>
         <w:rPr>
           <w:noProof/>
         </w:rPr>
         <w:drawing>
-          <wp:inline distT="0" distB="0" distL="0" distR="0" wp14:anchorId="7B5EEE2A" wp14:editId="574FA3E5">
-            <wp:extent cx="5936615" cy="2846070"/>
+          <wp:inline distT="0" distB="0" distL="0" distR="0" wp14:anchorId="7B5EEE2A" wp14:editId="78D731FC">
+            <wp:extent cx="5692775" cy="2846070"/>
             <wp:effectExtent l="0" t="0" r="0" b="0"/>
             <wp:docPr id="528020849" name="Рисунок 13" descr="Изображение выглядит как линия, График, диаграмма, скат&#10;&#10;Автоматически созданное описание"/>
             <wp:cNvGraphicFramePr>
@@ -11163,8 +11230,101 @@
                     <pic:cNvPr id="528020849" name="Рисунок 13" descr="Изображение выглядит как линия, График, диаграмма, скат&#10;&#10;Автоматически созданное описание"/>
                     <pic:cNvPicPr/>
                   </pic:nvPicPr>
+                  <pic:blipFill rotWithShape="1">
+                    <a:blip r:embed="rId6" cstate="print">
+                      <a:extLst>
+                        <a:ext uri="{28A0092B-C50C-407E-A947-70E740481C1C}">
+                          <a14:useLocalDpi xmlns:a14="http://schemas.microsoft.com/office/drawing/2010/main" val="0"/>
+                        </a:ext>
+                      </a:extLst>
+                    </a:blip>
+                    <a:srcRect l="4108"/>
+                    <a:stretch/>
+                  </pic:blipFill>
+                  <pic:spPr bwMode="auto">
+                    <a:xfrm>
+                      <a:off x="0" y="0"/>
+                      <a:ext cx="5692775" cy="2846070"/>
+                    </a:xfrm>
+                    <a:prstGeom prst="rect">
+                      <a:avLst/>
+                    </a:prstGeom>
+                    <a:ln>
+                      <a:noFill/>
+                    </a:ln>
+                    <a:extLst>
+                      <a:ext uri="{53640926-AAD7-44D8-BBD7-CCE9431645EC}">
+                        <a14:shadowObscured xmlns:a14="http://schemas.microsoft.com/office/drawing/2010/main"/>
+                      </a:ext>
+                    </a:extLst>
+                  </pic:spPr>
+                </pic:pic>
+              </a:graphicData>
+            </a:graphic>
+          </wp:inline>
+        </w:drawing>
+      </w:r>
+    </w:p>
+    <w:p>
+      <w:pPr>
+        <w:rPr>
+          <w:rFonts w:asciiTheme="majorHAnsi" w:eastAsiaTheme="majorEastAsia" w:hAnsiTheme="majorHAnsi" w:cstheme="majorBidi"/>
+          <w:color w:val="2F5496" w:themeColor="accent1" w:themeShade="BF"/>
+          <w:sz w:val="26"/>
+          <w:szCs w:val="26"/>
+        </w:rPr>
+      </w:pPr>
+      <w:r>
+        <w:br w:type="page"/>
+      </w:r>
+    </w:p>
+    <w:p>
+      <w:pPr>
+        <w:pStyle w:val="2"/>
+      </w:pPr>
+      <w:r>
+        <w:lastRenderedPageBreak/>
+        <w:t xml:space="preserve">График </w:t>
+      </w:r>
+      <w:r>
+        <w:rPr>
+          <w:lang w:val="en-US"/>
+        </w:rPr>
+        <w:t>L</w:t>
+      </w:r>
+      <w:r>
+        <w:t xml:space="preserve">1 </w:t>
+      </w:r>
+      <w:r>
+        <w:t>нормы невязки в зависимости от количества итераций</w:t>
+      </w:r>
+    </w:p>
+    <w:p/>
+    <w:p>
+      <w:pPr>
+        <w:pStyle w:val="2"/>
+      </w:pPr>
+      <w:r>
+        <w:rPr>
+          <w:noProof/>
+        </w:rPr>
+        <w:drawing>
+          <wp:inline distT="0" distB="0" distL="0" distR="0" wp14:anchorId="2DEA6F0F" wp14:editId="0B147414">
+            <wp:extent cx="5936615" cy="3027045"/>
+            <wp:effectExtent l="0" t="0" r="0" b="0"/>
+            <wp:docPr id="2076997477" name="Рисунок 15" descr="Изображение выглядит как линия, График, диаграмма, скат&#10;&#10;Автоматически созданное описание"/>
+            <wp:cNvGraphicFramePr>
+              <a:graphicFrameLocks xmlns:a="http://schemas.openxmlformats.org/drawingml/2006/main" noChangeAspect="1"/>
+            </wp:cNvGraphicFramePr>
+            <a:graphic xmlns:a="http://schemas.openxmlformats.org/drawingml/2006/main">
+              <a:graphicData uri="http://schemas.openxmlformats.org/drawingml/2006/picture">
+                <pic:pic xmlns:pic="http://schemas.openxmlformats.org/drawingml/2006/picture">
+                  <pic:nvPicPr>
+                    <pic:cNvPr id="2076997477" name="Рисунок 15" descr="Изображение выглядит как линия, График, диаграмма, скат&#10;&#10;Автоматически созданное описание"/>
+                    <pic:cNvPicPr/>
+                  </pic:nvPicPr>
                   <pic:blipFill>
-                    <a:blip r:embed="rId6" cstate="print">
+                    <a:blip r:embed="rId7" cstate="print">
                       <a:extLst>
                         <a:ext uri="{28A0092B-C50C-407E-A947-70E740481C1C}">
                           <a14:useLocalDpi xmlns:a14="http://schemas.microsoft.com/office/drawing/2010/main" val="0"/>
@@ -11178,7 +11338,76 @@
                   <pic:spPr>
                     <a:xfrm>
                       <a:off x="0" y="0"/>
-                      <a:ext cx="5936615" cy="2846070"/>
+                      <a:ext cx="5936615" cy="3027045"/>
+                    </a:xfrm>
+                    <a:prstGeom prst="rect">
+                      <a:avLst/>
+                    </a:prstGeom>
+                  </pic:spPr>
+                </pic:pic>
+              </a:graphicData>
+            </a:graphic>
+          </wp:inline>
+        </w:drawing>
+      </w:r>
+    </w:p>
+    <w:p>
+      <w:pPr>
+        <w:pStyle w:val="2"/>
+      </w:pPr>
+      <w:r>
+        <w:t xml:space="preserve">График </w:t>
+      </w:r>
+      <w:r>
+        <w:rPr>
+          <w:lang w:val="en-US"/>
+        </w:rPr>
+        <w:t>L</w:t>
+      </w:r>
+      <w:r>
+        <w:t xml:space="preserve">2 </w:t>
+      </w:r>
+      <w:r>
+        <w:t>нормы невязки в зависимости от количества итераций</w:t>
+      </w:r>
+    </w:p>
+    <w:p/>
+    <w:p>
+      <w:r>
+        <w:rPr>
+          <w:noProof/>
+        </w:rPr>
+        <w:drawing>
+          <wp:inline distT="0" distB="0" distL="0" distR="0" wp14:anchorId="0617588D" wp14:editId="68B53739">
+            <wp:extent cx="5936615" cy="3079750"/>
+            <wp:effectExtent l="0" t="0" r="0" b="6350"/>
+            <wp:docPr id="746807208" name="Рисунок 16" descr="Изображение выглядит как линия, График, скат, диаграмма&#10;&#10;Автоматически созданное описание"/>
+            <wp:cNvGraphicFramePr>
+              <a:graphicFrameLocks xmlns:a="http://schemas.openxmlformats.org/drawingml/2006/main" noChangeAspect="1"/>
+            </wp:cNvGraphicFramePr>
+            <a:graphic xmlns:a="http://schemas.openxmlformats.org/drawingml/2006/main">
+              <a:graphicData uri="http://schemas.openxmlformats.org/drawingml/2006/picture">
+                <pic:pic xmlns:pic="http://schemas.openxmlformats.org/drawingml/2006/picture">
+                  <pic:nvPicPr>
+                    <pic:cNvPr id="746807208" name="Рисунок 16" descr="Изображение выглядит как линия, График, скат, диаграмма&#10;&#10;Автоматически созданное описание"/>
+                    <pic:cNvPicPr/>
+                  </pic:nvPicPr>
+                  <pic:blipFill>
+                    <a:blip r:embed="rId8" cstate="print">
+                      <a:extLst>
+                        <a:ext uri="{28A0092B-C50C-407E-A947-70E740481C1C}">
+                          <a14:useLocalDpi xmlns:a14="http://schemas.microsoft.com/office/drawing/2010/main" val="0"/>
+                        </a:ext>
+                      </a:extLst>
+                    </a:blip>
+                    <a:stretch>
+                      <a:fillRect/>
+                    </a:stretch>
+                  </pic:blipFill>
+                  <pic:spPr>
+                    <a:xfrm>
+                      <a:off x="0" y="0"/>
+                      <a:ext cx="5936615" cy="3079750"/>
                     </a:xfrm>
                     <a:prstGeom prst="rect">
                       <a:avLst/>
@@ -11224,7 +11453,7 @@
                     <pic:cNvPicPr/>
                   </pic:nvPicPr>
                   <pic:blipFill>
-                    <a:blip r:embed="rId7" cstate="print">
+                    <a:blip r:embed="rId9" cstate="print">
                       <a:extLst>
                         <a:ext uri="{28A0092B-C50C-407E-A947-70E740481C1C}">
                           <a14:useLocalDpi xmlns:a14="http://schemas.microsoft.com/office/drawing/2010/main" val="0"/>
@@ -11270,7 +11499,7 @@
                     <pic:cNvPicPr/>
                   </pic:nvPicPr>
                   <pic:blipFill>
-                    <a:blip r:embed="rId8" cstate="print">
+                    <a:blip r:embed="rId10" cstate="print">
                       <a:extLst>
                         <a:ext uri="{28A0092B-C50C-407E-A947-70E740481C1C}">
                           <a14:useLocalDpi xmlns:a14="http://schemas.microsoft.com/office/drawing/2010/main" val="0"/>
@@ -11316,7 +11545,7 @@
                     <pic:cNvPicPr/>
                   </pic:nvPicPr>
                   <pic:blipFill>
-                    <a:blip r:embed="rId9">
+                    <a:blip r:embed="rId11">
                       <a:extLst>
                         <a:ext uri="{28A0092B-C50C-407E-A947-70E740481C1C}">
                           <a14:useLocalDpi xmlns:a14="http://schemas.microsoft.com/office/drawing/2010/main" val="0"/>
@@ -11362,7 +11591,7 @@
                     <pic:cNvPicPr/>
                   </pic:nvPicPr>
                   <pic:blipFill>
-                    <a:blip r:embed="rId10" cstate="print">
+                    <a:blip r:embed="rId12" cstate="print">
                       <a:extLst>
                         <a:ext uri="{28A0092B-C50C-407E-A947-70E740481C1C}">
                           <a14:useLocalDpi xmlns:a14="http://schemas.microsoft.com/office/drawing/2010/main" val="0"/>
@@ -11408,7 +11637,7 @@
                     <pic:cNvPicPr/>
                   </pic:nvPicPr>
                   <pic:blipFill>
-                    <a:blip r:embed="rId11" cstate="print">
+                    <a:blip r:embed="rId13" cstate="print">
                       <a:extLst>
                         <a:ext uri="{28A0092B-C50C-407E-A947-70E740481C1C}">
                           <a14:useLocalDpi xmlns:a14="http://schemas.microsoft.com/office/drawing/2010/main" val="0"/>
@@ -11454,7 +11683,7 @@
                     <pic:cNvPicPr/>
                   </pic:nvPicPr>
                   <pic:blipFill>
-                    <a:blip r:embed="rId12" cstate="print">
+                    <a:blip r:embed="rId14" cstate="print">
                       <a:extLst>
                         <a:ext uri="{28A0092B-C50C-407E-A947-70E740481C1C}">
                           <a14:useLocalDpi xmlns:a14="http://schemas.microsoft.com/office/drawing/2010/main" val="0"/>
@@ -11514,7 +11743,7 @@
                     <pic:cNvPicPr/>
                   </pic:nvPicPr>
                   <pic:blipFill>
-                    <a:blip r:embed="rId13">
+                    <a:blip r:embed="rId15">
                       <a:extLst>
                         <a:ext uri="{28A0092B-C50C-407E-A947-70E740481C1C}">
                           <a14:useLocalDpi xmlns:a14="http://schemas.microsoft.com/office/drawing/2010/main" val="0"/>
@@ -11580,7 +11809,7 @@
                     <pic:cNvPicPr/>
                   </pic:nvPicPr>
                   <pic:blipFill>
-                    <a:blip r:embed="rId14">
+                    <a:blip r:embed="rId16">
                       <a:extLst>
                         <a:ext uri="{28A0092B-C50C-407E-A947-70E740481C1C}">
                           <a14:useLocalDpi xmlns:a14="http://schemas.microsoft.com/office/drawing/2010/main" val="0"/>
@@ -11643,7 +11872,7 @@
                     <pic:cNvPicPr/>
                   </pic:nvPicPr>
                   <pic:blipFill>
-                    <a:blip r:embed="rId15">
+                    <a:blip r:embed="rId17">
                       <a:extLst>
                         <a:ext uri="{28A0092B-C50C-407E-A947-70E740481C1C}">
                           <a14:useLocalDpi xmlns:a14="http://schemas.microsoft.com/office/drawing/2010/main" val="0"/>

</xml_diff>

<commit_message>
added error images + exceleraion table compiled without optimization flags
</commit_message>
<xml_diff>
--- a/Task2/Report.docx
+++ b/Task2/Report.docx
@@ -4140,13 +4140,7 @@
                 <w:rPr>
                   <w:rFonts w:ascii="Cambria Math" w:eastAsiaTheme="minorEastAsia" w:hAnsi="Cambria Math"/>
                 </w:rPr>
-                <m:t>M</m:t>
-              </m:r>
-              <m:r>
-                <w:rPr>
-                  <w:rFonts w:ascii="Cambria Math" w:eastAsiaTheme="minorEastAsia" w:hAnsi="Cambria Math"/>
-                </w:rPr>
-                <m:t>-1</m:t>
+                <m:t>M-1</m:t>
               </m:r>
             </m:sup>
             <m:e>
@@ -4174,13 +4168,7 @@
                     <w:rPr>
                       <w:rFonts w:ascii="Cambria Math" w:eastAsiaTheme="minorEastAsia" w:hAnsi="Cambria Math"/>
                     </w:rPr>
-                    <m:t>N</m:t>
-                  </m:r>
-                  <m:r>
-                    <w:rPr>
-                      <w:rFonts w:ascii="Cambria Math" w:eastAsiaTheme="minorEastAsia" w:hAnsi="Cambria Math"/>
-                    </w:rPr>
-                    <m:t>-1</m:t>
+                    <m:t>N-1</m:t>
                   </m:r>
                 </m:sup>
                 <m:e>
@@ -8910,9 +8898,9 @@
       </w:pPr>
     </w:p>
     <w:p>
-      <w:pPr>
-        <w:spacing w:line="276" w:lineRule="auto"/>
-      </w:pPr>
+      <w:r>
+        <w:br w:type="page"/>
+      </w:r>
     </w:p>
     <w:p>
       <w:pPr>
@@ -8920,10 +8908,10 @@
       </w:pPr>
       <w:r>
         <w:lastRenderedPageBreak/>
-        <w:t>Зависимости времени решений от числа нитей</w:t>
-      </w:r>
-      <w:r>
-        <w:t xml:space="preserve"> (компиляция с флагом О2)</w:t>
+        <w:t>Зависимости времени решений от числа нитей (</w:t>
+      </w:r>
+      <w:r>
+        <w:t>без флагов оптимизации)</w:t>
       </w:r>
     </w:p>
     <w:p/>
@@ -9184,6 +9172,2190 @@
                 <w:rFonts w:cs="Times New Roman"/>
                 <w:szCs w:val="28"/>
               </w:rPr>
+              <w:t>2.466597</w:t>
+            </w:r>
+          </w:p>
+        </w:tc>
+        <w:tc>
+          <w:tcPr>
+            <w:tcW w:w="900" w:type="pct"/>
+            <w:tcBorders>
+              <w:top w:val="single" w:sz="4" w:space="0" w:color="auto"/>
+              <w:left w:val="single" w:sz="4" w:space="0" w:color="auto"/>
+              <w:bottom w:val="nil"/>
+              <w:right w:val="single" w:sz="4" w:space="0" w:color="auto"/>
+            </w:tcBorders>
+          </w:tcPr>
+          <w:p>
+            <w:pPr>
+              <w:tabs>
+                <w:tab w:val="left" w:pos="6528"/>
+              </w:tabs>
+              <w:spacing w:line="276" w:lineRule="auto"/>
+              <w:rPr>
+                <w:rFonts w:cs="Times New Roman"/>
+                <w:iCs/>
+                <w:szCs w:val="28"/>
+                <w:lang w:val="en-US"/>
+              </w:rPr>
+            </w:pPr>
+            <w:r>
+              <w:rPr>
+                <w:rStyle w:val="dcg-mq-digit"/>
+                <w:color w:val="222222"/>
+                <w:szCs w:val="28"/>
+                <w:bdr w:val="none" w:sz="0" w:space="0" w:color="auto" w:frame="1"/>
+              </w:rPr>
+              <w:t>1.390851</w:t>
+            </w:r>
+          </w:p>
+        </w:tc>
+      </w:tr>
+      <w:tr>
+        <w:tc>
+          <w:tcPr>
+            <w:tcW w:w="1517" w:type="pct"/>
+            <w:tcBorders>
+              <w:top w:val="nil"/>
+              <w:left w:val="single" w:sz="4" w:space="0" w:color="auto"/>
+              <w:bottom w:val="nil"/>
+              <w:right w:val="single" w:sz="4" w:space="0" w:color="auto"/>
+            </w:tcBorders>
+          </w:tcPr>
+          <w:p>
+            <w:pPr>
+              <w:tabs>
+                <w:tab w:val="left" w:pos="6528"/>
+              </w:tabs>
+              <w:spacing w:line="276" w:lineRule="auto"/>
+              <w:rPr>
+                <w:iCs/>
+                <w:lang w:val="en-US"/>
+              </w:rPr>
+            </w:pPr>
+            <w:r>
+              <w:rPr>
+                <w:iCs/>
+                <w:lang w:val="en-US"/>
+              </w:rPr>
+              <w:t>4</w:t>
+            </w:r>
+          </w:p>
+        </w:tc>
+        <w:tc>
+          <w:tcPr>
+            <w:tcW w:w="1368" w:type="pct"/>
+            <w:tcBorders>
+              <w:top w:val="nil"/>
+              <w:left w:val="single" w:sz="4" w:space="0" w:color="auto"/>
+              <w:bottom w:val="nil"/>
+              <w:right w:val="single" w:sz="4" w:space="0" w:color="auto"/>
+            </w:tcBorders>
+          </w:tcPr>
+          <w:p>
+            <w:pPr>
+              <w:tabs>
+                <w:tab w:val="left" w:pos="6528"/>
+              </w:tabs>
+              <w:spacing w:line="276" w:lineRule="auto"/>
+              <w:rPr>
+                <w:iCs/>
+              </w:rPr>
+            </w:pPr>
+            <w:r>
+              <w:rPr>
+                <w:iCs/>
+                <w:lang w:val="en-US"/>
+              </w:rPr>
+              <w:t>40 x 40</w:t>
+            </w:r>
+          </w:p>
+        </w:tc>
+        <w:tc>
+          <w:tcPr>
+            <w:tcW w:w="1215" w:type="pct"/>
+            <w:tcBorders>
+              <w:top w:val="nil"/>
+              <w:left w:val="single" w:sz="4" w:space="0" w:color="auto"/>
+              <w:bottom w:val="nil"/>
+              <w:right w:val="single" w:sz="4" w:space="0" w:color="auto"/>
+            </w:tcBorders>
+          </w:tcPr>
+          <w:p>
+            <w:pPr>
+              <w:tabs>
+                <w:tab w:val="left" w:pos="6528"/>
+              </w:tabs>
+              <w:spacing w:line="276" w:lineRule="auto"/>
+              <w:rPr>
+                <w:rFonts w:cs="Times New Roman"/>
+                <w:iCs/>
+                <w:szCs w:val="28"/>
+              </w:rPr>
+            </w:pPr>
+            <w:r>
+              <w:rPr>
+                <w:rFonts w:cs="Times New Roman"/>
+                <w:szCs w:val="28"/>
+              </w:rPr>
+              <w:t>1.694726</w:t>
+            </w:r>
+          </w:p>
+        </w:tc>
+        <w:tc>
+          <w:tcPr>
+            <w:tcW w:w="900" w:type="pct"/>
+            <w:tcBorders>
+              <w:top w:val="nil"/>
+              <w:left w:val="single" w:sz="4" w:space="0" w:color="auto"/>
+              <w:bottom w:val="nil"/>
+              <w:right w:val="single" w:sz="4" w:space="0" w:color="auto"/>
+            </w:tcBorders>
+          </w:tcPr>
+          <w:p>
+            <w:pPr>
+              <w:tabs>
+                <w:tab w:val="left" w:pos="6528"/>
+              </w:tabs>
+              <w:spacing w:line="276" w:lineRule="auto"/>
+              <w:rPr>
+                <w:iCs/>
+                <w:lang w:val="en-US"/>
+              </w:rPr>
+            </w:pPr>
+            <w:r>
+              <w:rPr>
+                <w:rStyle w:val="dcg-mq-digit"/>
+                <w:color w:val="222222"/>
+                <w:szCs w:val="28"/>
+                <w:bdr w:val="none" w:sz="0" w:space="0" w:color="auto" w:frame="1"/>
+              </w:rPr>
+              <w:t>2.024320</w:t>
+            </w:r>
+          </w:p>
+        </w:tc>
+      </w:tr>
+      <w:tr>
+        <w:tc>
+          <w:tcPr>
+            <w:tcW w:w="1517" w:type="pct"/>
+            <w:tcBorders>
+              <w:top w:val="nil"/>
+              <w:left w:val="single" w:sz="4" w:space="0" w:color="auto"/>
+              <w:bottom w:val="nil"/>
+              <w:right w:val="single" w:sz="4" w:space="0" w:color="auto"/>
+            </w:tcBorders>
+          </w:tcPr>
+          <w:p>
+            <w:pPr>
+              <w:tabs>
+                <w:tab w:val="left" w:pos="6528"/>
+              </w:tabs>
+              <w:spacing w:line="276" w:lineRule="auto"/>
+              <w:rPr>
+                <w:iCs/>
+                <w:lang w:val="en-US"/>
+              </w:rPr>
+            </w:pPr>
+            <w:r>
+              <w:rPr>
+                <w:iCs/>
+                <w:lang w:val="en-US"/>
+              </w:rPr>
+              <w:t>6</w:t>
+            </w:r>
+          </w:p>
+        </w:tc>
+        <w:tc>
+          <w:tcPr>
+            <w:tcW w:w="1368" w:type="pct"/>
+            <w:tcBorders>
+              <w:top w:val="nil"/>
+              <w:left w:val="single" w:sz="4" w:space="0" w:color="auto"/>
+              <w:bottom w:val="nil"/>
+              <w:right w:val="single" w:sz="4" w:space="0" w:color="auto"/>
+            </w:tcBorders>
+          </w:tcPr>
+          <w:p>
+            <w:pPr>
+              <w:tabs>
+                <w:tab w:val="left" w:pos="6528"/>
+              </w:tabs>
+              <w:spacing w:line="276" w:lineRule="auto"/>
+              <w:rPr>
+                <w:iCs/>
+              </w:rPr>
+            </w:pPr>
+            <w:r>
+              <w:rPr>
+                <w:iCs/>
+                <w:lang w:val="en-US"/>
+              </w:rPr>
+              <w:t>40 x 40</w:t>
+            </w:r>
+          </w:p>
+        </w:tc>
+        <w:tc>
+          <w:tcPr>
+            <w:tcW w:w="1215" w:type="pct"/>
+            <w:tcBorders>
+              <w:top w:val="nil"/>
+              <w:left w:val="single" w:sz="4" w:space="0" w:color="auto"/>
+              <w:bottom w:val="nil"/>
+              <w:right w:val="single" w:sz="4" w:space="0" w:color="auto"/>
+            </w:tcBorders>
+          </w:tcPr>
+          <w:p>
+            <w:pPr>
+              <w:tabs>
+                <w:tab w:val="left" w:pos="6528"/>
+              </w:tabs>
+              <w:spacing w:line="276" w:lineRule="auto"/>
+              <w:rPr>
+                <w:rFonts w:cs="Times New Roman"/>
+                <w:iCs/>
+                <w:szCs w:val="28"/>
+              </w:rPr>
+            </w:pPr>
+            <w:r>
+              <w:rPr>
+                <w:rFonts w:cs="Times New Roman"/>
+                <w:szCs w:val="28"/>
+              </w:rPr>
+              <w:t>1.443651</w:t>
+            </w:r>
+          </w:p>
+        </w:tc>
+        <w:tc>
+          <w:tcPr>
+            <w:tcW w:w="900" w:type="pct"/>
+            <w:tcBorders>
+              <w:top w:val="nil"/>
+              <w:left w:val="single" w:sz="4" w:space="0" w:color="auto"/>
+              <w:bottom w:val="nil"/>
+              <w:right w:val="single" w:sz="4" w:space="0" w:color="auto"/>
+            </w:tcBorders>
+          </w:tcPr>
+          <w:p>
+            <w:pPr>
+              <w:tabs>
+                <w:tab w:val="left" w:pos="6528"/>
+              </w:tabs>
+              <w:spacing w:line="276" w:lineRule="auto"/>
+              <w:rPr>
+                <w:iCs/>
+                <w:lang w:val="en-US"/>
+              </w:rPr>
+            </w:pPr>
+            <w:r>
+              <w:rPr>
+                <w:rStyle w:val="dcg-mq-digit"/>
+                <w:color w:val="222222"/>
+                <w:szCs w:val="28"/>
+                <w:bdr w:val="none" w:sz="0" w:space="0" w:color="auto" w:frame="1"/>
+              </w:rPr>
+              <w:t>2.37638</w:t>
+            </w:r>
+            <w:r>
+              <w:rPr>
+                <w:rStyle w:val="dcg-mq-digit"/>
+                <w:color w:val="222222"/>
+                <w:szCs w:val="28"/>
+                <w:bdr w:val="none" w:sz="0" w:space="0" w:color="auto" w:frame="1"/>
+                <w:lang w:val="en-US"/>
+              </w:rPr>
+              <w:t>4</w:t>
+            </w:r>
+          </w:p>
+        </w:tc>
+      </w:tr>
+      <w:tr>
+        <w:tc>
+          <w:tcPr>
+            <w:tcW w:w="1517" w:type="pct"/>
+            <w:tcBorders>
+              <w:top w:val="nil"/>
+              <w:left w:val="single" w:sz="4" w:space="0" w:color="auto"/>
+              <w:bottom w:val="nil"/>
+              <w:right w:val="single" w:sz="4" w:space="0" w:color="auto"/>
+            </w:tcBorders>
+          </w:tcPr>
+          <w:p>
+            <w:pPr>
+              <w:tabs>
+                <w:tab w:val="left" w:pos="6528"/>
+              </w:tabs>
+              <w:spacing w:line="276" w:lineRule="auto"/>
+              <w:rPr>
+                <w:iCs/>
+                <w:lang w:val="en-US"/>
+              </w:rPr>
+            </w:pPr>
+            <w:r>
+              <w:rPr>
+                <w:iCs/>
+                <w:lang w:val="en-US"/>
+              </w:rPr>
+              <w:t>8</w:t>
+            </w:r>
+          </w:p>
+        </w:tc>
+        <w:tc>
+          <w:tcPr>
+            <w:tcW w:w="1368" w:type="pct"/>
+            <w:tcBorders>
+              <w:top w:val="nil"/>
+              <w:left w:val="single" w:sz="4" w:space="0" w:color="auto"/>
+              <w:bottom w:val="nil"/>
+              <w:right w:val="single" w:sz="4" w:space="0" w:color="auto"/>
+            </w:tcBorders>
+          </w:tcPr>
+          <w:p>
+            <w:pPr>
+              <w:tabs>
+                <w:tab w:val="left" w:pos="6528"/>
+              </w:tabs>
+              <w:spacing w:line="276" w:lineRule="auto"/>
+              <w:rPr>
+                <w:iCs/>
+              </w:rPr>
+            </w:pPr>
+            <w:r>
+              <w:rPr>
+                <w:iCs/>
+                <w:lang w:val="en-US"/>
+              </w:rPr>
+              <w:t>40 x 40</w:t>
+            </w:r>
+          </w:p>
+        </w:tc>
+        <w:tc>
+          <w:tcPr>
+            <w:tcW w:w="1215" w:type="pct"/>
+            <w:tcBorders>
+              <w:top w:val="nil"/>
+              <w:left w:val="single" w:sz="4" w:space="0" w:color="auto"/>
+              <w:bottom w:val="nil"/>
+              <w:right w:val="single" w:sz="4" w:space="0" w:color="auto"/>
+            </w:tcBorders>
+          </w:tcPr>
+          <w:p>
+            <w:pPr>
+              <w:tabs>
+                <w:tab w:val="left" w:pos="6528"/>
+              </w:tabs>
+              <w:spacing w:line="276" w:lineRule="auto"/>
+              <w:rPr>
+                <w:rFonts w:cs="Times New Roman"/>
+                <w:iCs/>
+                <w:szCs w:val="28"/>
+              </w:rPr>
+            </w:pPr>
+            <w:r>
+              <w:rPr>
+                <w:rFonts w:cs="Times New Roman"/>
+                <w:szCs w:val="28"/>
+              </w:rPr>
+              <w:t>1.409919</w:t>
+            </w:r>
+          </w:p>
+        </w:tc>
+        <w:tc>
+          <w:tcPr>
+            <w:tcW w:w="900" w:type="pct"/>
+            <w:tcBorders>
+              <w:top w:val="nil"/>
+              <w:left w:val="single" w:sz="4" w:space="0" w:color="auto"/>
+              <w:bottom w:val="nil"/>
+              <w:right w:val="single" w:sz="4" w:space="0" w:color="auto"/>
+            </w:tcBorders>
+          </w:tcPr>
+          <w:p>
+            <w:pPr>
+              <w:tabs>
+                <w:tab w:val="left" w:pos="6528"/>
+              </w:tabs>
+              <w:spacing w:line="276" w:lineRule="auto"/>
+              <w:rPr>
+                <w:iCs/>
+                <w:lang w:val="en-US"/>
+              </w:rPr>
+            </w:pPr>
+            <w:r>
+              <w:rPr>
+                <w:rStyle w:val="dcg-mq-digit"/>
+                <w:color w:val="222222"/>
+                <w:szCs w:val="28"/>
+                <w:bdr w:val="none" w:sz="0" w:space="0" w:color="auto" w:frame="1"/>
+              </w:rPr>
+              <w:t>2.433238</w:t>
+            </w:r>
+          </w:p>
+        </w:tc>
+      </w:tr>
+      <w:tr>
+        <w:tc>
+          <w:tcPr>
+            <w:tcW w:w="1517" w:type="pct"/>
+            <w:tcBorders>
+              <w:top w:val="nil"/>
+              <w:left w:val="single" w:sz="4" w:space="0" w:color="auto"/>
+              <w:bottom w:val="single" w:sz="4" w:space="0" w:color="auto"/>
+              <w:right w:val="single" w:sz="4" w:space="0" w:color="auto"/>
+            </w:tcBorders>
+          </w:tcPr>
+          <w:p>
+            <w:pPr>
+              <w:tabs>
+                <w:tab w:val="left" w:pos="6528"/>
+              </w:tabs>
+              <w:spacing w:line="276" w:lineRule="auto"/>
+              <w:rPr>
+                <w:iCs/>
+                <w:lang w:val="en-US"/>
+              </w:rPr>
+            </w:pPr>
+            <w:r>
+              <w:rPr>
+                <w:iCs/>
+                <w:lang w:val="en-US"/>
+              </w:rPr>
+              <w:t>16</w:t>
+            </w:r>
+          </w:p>
+        </w:tc>
+        <w:tc>
+          <w:tcPr>
+            <w:tcW w:w="1368" w:type="pct"/>
+            <w:tcBorders>
+              <w:top w:val="nil"/>
+              <w:left w:val="single" w:sz="4" w:space="0" w:color="auto"/>
+              <w:bottom w:val="single" w:sz="4" w:space="0" w:color="auto"/>
+              <w:right w:val="single" w:sz="4" w:space="0" w:color="auto"/>
+            </w:tcBorders>
+          </w:tcPr>
+          <w:p>
+            <w:pPr>
+              <w:tabs>
+                <w:tab w:val="left" w:pos="6528"/>
+              </w:tabs>
+              <w:spacing w:line="276" w:lineRule="auto"/>
+              <w:rPr>
+                <w:iCs/>
+              </w:rPr>
+            </w:pPr>
+            <w:r>
+              <w:rPr>
+                <w:iCs/>
+                <w:lang w:val="en-US"/>
+              </w:rPr>
+              <w:t>40 x 40</w:t>
+            </w:r>
+          </w:p>
+        </w:tc>
+        <w:tc>
+          <w:tcPr>
+            <w:tcW w:w="1215" w:type="pct"/>
+            <w:tcBorders>
+              <w:top w:val="nil"/>
+              <w:left w:val="single" w:sz="4" w:space="0" w:color="auto"/>
+              <w:bottom w:val="single" w:sz="4" w:space="0" w:color="auto"/>
+              <w:right w:val="single" w:sz="4" w:space="0" w:color="auto"/>
+            </w:tcBorders>
+          </w:tcPr>
+          <w:p>
+            <w:pPr>
+              <w:tabs>
+                <w:tab w:val="left" w:pos="6528"/>
+              </w:tabs>
+              <w:spacing w:line="276" w:lineRule="auto"/>
+              <w:rPr>
+                <w:rFonts w:cs="Times New Roman"/>
+                <w:iCs/>
+                <w:szCs w:val="28"/>
+              </w:rPr>
+            </w:pPr>
+            <w:r>
+              <w:rPr>
+                <w:rFonts w:cs="Times New Roman"/>
+                <w:szCs w:val="28"/>
+              </w:rPr>
+              <w:t>1.392175</w:t>
+            </w:r>
+          </w:p>
+        </w:tc>
+        <w:tc>
+          <w:tcPr>
+            <w:tcW w:w="900" w:type="pct"/>
+            <w:tcBorders>
+              <w:top w:val="nil"/>
+              <w:left w:val="single" w:sz="4" w:space="0" w:color="auto"/>
+              <w:bottom w:val="single" w:sz="4" w:space="0" w:color="auto"/>
+              <w:right w:val="single" w:sz="4" w:space="0" w:color="auto"/>
+            </w:tcBorders>
+          </w:tcPr>
+          <w:p>
+            <w:pPr>
+              <w:tabs>
+                <w:tab w:val="left" w:pos="6528"/>
+              </w:tabs>
+              <w:spacing w:line="276" w:lineRule="auto"/>
+              <w:rPr>
+                <w:iCs/>
+                <w:lang w:val="en-US"/>
+              </w:rPr>
+            </w:pPr>
+            <w:r>
+              <w:rPr>
+                <w:rStyle w:val="dcg-mq-digit"/>
+                <w:color w:val="222222"/>
+                <w:szCs w:val="28"/>
+                <w:bdr w:val="none" w:sz="0" w:space="0" w:color="auto" w:frame="1"/>
+              </w:rPr>
+              <w:t>2.464251</w:t>
+            </w:r>
+          </w:p>
+        </w:tc>
+      </w:tr>
+      <w:tr>
+        <w:tc>
+          <w:tcPr>
+            <w:tcW w:w="1517" w:type="pct"/>
+            <w:tcBorders>
+              <w:top w:val="single" w:sz="4" w:space="0" w:color="auto"/>
+              <w:left w:val="single" w:sz="4" w:space="0" w:color="auto"/>
+              <w:bottom w:val="nil"/>
+              <w:right w:val="single" w:sz="4" w:space="0" w:color="auto"/>
+            </w:tcBorders>
+          </w:tcPr>
+          <w:p>
+            <w:pPr>
+              <w:tabs>
+                <w:tab w:val="left" w:pos="6528"/>
+              </w:tabs>
+              <w:spacing w:line="276" w:lineRule="auto"/>
+              <w:rPr>
+                <w:iCs/>
+                <w:lang w:val="en-US"/>
+              </w:rPr>
+            </w:pPr>
+            <w:r>
+              <w:rPr>
+                <w:iCs/>
+                <w:lang w:val="en-US"/>
+              </w:rPr>
+              <w:t>2</w:t>
+            </w:r>
+          </w:p>
+        </w:tc>
+        <w:tc>
+          <w:tcPr>
+            <w:tcW w:w="1368" w:type="pct"/>
+            <w:tcBorders>
+              <w:top w:val="single" w:sz="4" w:space="0" w:color="auto"/>
+              <w:left w:val="single" w:sz="4" w:space="0" w:color="auto"/>
+              <w:bottom w:val="nil"/>
+              <w:right w:val="single" w:sz="4" w:space="0" w:color="auto"/>
+            </w:tcBorders>
+          </w:tcPr>
+          <w:p>
+            <w:pPr>
+              <w:tabs>
+                <w:tab w:val="left" w:pos="6528"/>
+              </w:tabs>
+              <w:spacing w:line="276" w:lineRule="auto"/>
+              <w:rPr>
+                <w:iCs/>
+              </w:rPr>
+            </w:pPr>
+            <w:r>
+              <w:rPr>
+                <w:iCs/>
+                <w:lang w:val="en-US"/>
+              </w:rPr>
+              <w:t>80 x 80</w:t>
+            </w:r>
+          </w:p>
+        </w:tc>
+        <w:tc>
+          <w:tcPr>
+            <w:tcW w:w="1215" w:type="pct"/>
+            <w:tcBorders>
+              <w:top w:val="single" w:sz="4" w:space="0" w:color="auto"/>
+              <w:left w:val="single" w:sz="4" w:space="0" w:color="auto"/>
+              <w:bottom w:val="nil"/>
+              <w:right w:val="single" w:sz="4" w:space="0" w:color="auto"/>
+            </w:tcBorders>
+          </w:tcPr>
+          <w:p>
+            <w:pPr>
+              <w:tabs>
+                <w:tab w:val="left" w:pos="6528"/>
+              </w:tabs>
+              <w:spacing w:line="276" w:lineRule="auto"/>
+              <w:rPr>
+                <w:rFonts w:cs="Times New Roman"/>
+                <w:iCs/>
+                <w:szCs w:val="28"/>
+              </w:rPr>
+            </w:pPr>
+            <w:r>
+              <w:rPr>
+                <w:rFonts w:cs="Times New Roman"/>
+                <w:szCs w:val="28"/>
+              </w:rPr>
+              <w:t>39.509508</w:t>
+            </w:r>
+          </w:p>
+        </w:tc>
+        <w:tc>
+          <w:tcPr>
+            <w:tcW w:w="900" w:type="pct"/>
+            <w:tcBorders>
+              <w:top w:val="single" w:sz="4" w:space="0" w:color="auto"/>
+              <w:left w:val="single" w:sz="4" w:space="0" w:color="auto"/>
+              <w:bottom w:val="nil"/>
+              <w:right w:val="single" w:sz="4" w:space="0" w:color="auto"/>
+            </w:tcBorders>
+          </w:tcPr>
+          <w:p>
+            <w:pPr>
+              <w:tabs>
+                <w:tab w:val="left" w:pos="560"/>
+                <w:tab w:val="left" w:pos="1120"/>
+                <w:tab w:val="left" w:pos="1680"/>
+                <w:tab w:val="left" w:pos="2240"/>
+                <w:tab w:val="left" w:pos="2800"/>
+                <w:tab w:val="left" w:pos="3360"/>
+                <w:tab w:val="left" w:pos="3920"/>
+                <w:tab w:val="left" w:pos="4480"/>
+                <w:tab w:val="left" w:pos="5040"/>
+                <w:tab w:val="left" w:pos="5600"/>
+                <w:tab w:val="left" w:pos="6160"/>
+                <w:tab w:val="left" w:pos="6720"/>
+              </w:tabs>
+              <w:autoSpaceDE w:val="0"/>
+              <w:autoSpaceDN w:val="0"/>
+              <w:adjustRightInd w:val="0"/>
+              <w:rPr>
+                <w:rFonts w:ascii="Menlo" w:hAnsi="Menlo" w:cs="Menlo"/>
+                <w:sz w:val="22"/>
+                <w:szCs w:val="22"/>
+                <w:lang w:val="en-US"/>
+              </w:rPr>
+            </w:pPr>
+            <w:r>
+              <w:rPr>
+                <w:rStyle w:val="dcg-mq-digit"/>
+                <w:color w:val="222222"/>
+                <w:szCs w:val="28"/>
+                <w:bdr w:val="none" w:sz="0" w:space="0" w:color="auto" w:frame="1"/>
+              </w:rPr>
+              <w:t>1.54274</w:t>
+            </w:r>
+            <w:r>
+              <w:rPr>
+                <w:rStyle w:val="dcg-mq-digit"/>
+                <w:color w:val="222222"/>
+                <w:szCs w:val="28"/>
+                <w:bdr w:val="none" w:sz="0" w:space="0" w:color="auto" w:frame="1"/>
+                <w:lang w:val="en-US"/>
+              </w:rPr>
+              <w:t>3</w:t>
+            </w:r>
+          </w:p>
+        </w:tc>
+      </w:tr>
+      <w:tr>
+        <w:tc>
+          <w:tcPr>
+            <w:tcW w:w="1517" w:type="pct"/>
+            <w:tcBorders>
+              <w:top w:val="nil"/>
+              <w:left w:val="single" w:sz="4" w:space="0" w:color="auto"/>
+              <w:bottom w:val="nil"/>
+              <w:right w:val="single" w:sz="4" w:space="0" w:color="auto"/>
+            </w:tcBorders>
+          </w:tcPr>
+          <w:p>
+            <w:pPr>
+              <w:tabs>
+                <w:tab w:val="left" w:pos="6528"/>
+              </w:tabs>
+              <w:spacing w:line="276" w:lineRule="auto"/>
+              <w:rPr>
+                <w:iCs/>
+                <w:lang w:val="en-US"/>
+              </w:rPr>
+            </w:pPr>
+            <w:r>
+              <w:rPr>
+                <w:iCs/>
+                <w:lang w:val="en-US"/>
+              </w:rPr>
+              <w:t>4</w:t>
+            </w:r>
+          </w:p>
+        </w:tc>
+        <w:tc>
+          <w:tcPr>
+            <w:tcW w:w="1368" w:type="pct"/>
+            <w:tcBorders>
+              <w:top w:val="nil"/>
+              <w:left w:val="single" w:sz="4" w:space="0" w:color="auto"/>
+              <w:bottom w:val="nil"/>
+              <w:right w:val="single" w:sz="4" w:space="0" w:color="auto"/>
+            </w:tcBorders>
+          </w:tcPr>
+          <w:p>
+            <w:pPr>
+              <w:tabs>
+                <w:tab w:val="left" w:pos="6528"/>
+              </w:tabs>
+              <w:spacing w:line="276" w:lineRule="auto"/>
+              <w:rPr>
+                <w:iCs/>
+              </w:rPr>
+            </w:pPr>
+            <w:r>
+              <w:rPr>
+                <w:iCs/>
+                <w:lang w:val="en-US"/>
+              </w:rPr>
+              <w:t>80 x 80</w:t>
+            </w:r>
+          </w:p>
+        </w:tc>
+        <w:tc>
+          <w:tcPr>
+            <w:tcW w:w="1215" w:type="pct"/>
+            <w:tcBorders>
+              <w:top w:val="nil"/>
+              <w:left w:val="single" w:sz="4" w:space="0" w:color="auto"/>
+              <w:bottom w:val="nil"/>
+              <w:right w:val="single" w:sz="4" w:space="0" w:color="auto"/>
+            </w:tcBorders>
+          </w:tcPr>
+          <w:p>
+            <w:pPr>
+              <w:tabs>
+                <w:tab w:val="left" w:pos="6528"/>
+              </w:tabs>
+              <w:spacing w:line="276" w:lineRule="auto"/>
+              <w:rPr>
+                <w:rFonts w:cs="Times New Roman"/>
+                <w:iCs/>
+                <w:szCs w:val="28"/>
+              </w:rPr>
+            </w:pPr>
+            <w:r>
+              <w:rPr>
+                <w:rFonts w:cs="Times New Roman"/>
+                <w:szCs w:val="28"/>
+              </w:rPr>
+              <w:t>27.023761</w:t>
+            </w:r>
+          </w:p>
+        </w:tc>
+        <w:tc>
+          <w:tcPr>
+            <w:tcW w:w="900" w:type="pct"/>
+            <w:tcBorders>
+              <w:top w:val="nil"/>
+              <w:left w:val="single" w:sz="4" w:space="0" w:color="auto"/>
+              <w:bottom w:val="nil"/>
+              <w:right w:val="single" w:sz="4" w:space="0" w:color="auto"/>
+            </w:tcBorders>
+          </w:tcPr>
+          <w:p>
+            <w:pPr>
+              <w:tabs>
+                <w:tab w:val="left" w:pos="6528"/>
+              </w:tabs>
+              <w:spacing w:line="276" w:lineRule="auto"/>
+              <w:rPr>
+                <w:iCs/>
+                <w:lang w:val="en-US"/>
+              </w:rPr>
+            </w:pPr>
+            <w:r>
+              <w:rPr>
+                <w:rStyle w:val="dcg-mq-digit"/>
+                <w:color w:val="222222"/>
+                <w:szCs w:val="28"/>
+                <w:bdr w:val="none" w:sz="0" w:space="0" w:color="auto" w:frame="1"/>
+              </w:rPr>
+              <w:t>2.25553</w:t>
+            </w:r>
+            <w:r>
+              <w:rPr>
+                <w:rStyle w:val="dcg-mq-digit"/>
+                <w:color w:val="222222"/>
+                <w:szCs w:val="28"/>
+                <w:bdr w:val="none" w:sz="0" w:space="0" w:color="auto" w:frame="1"/>
+                <w:lang w:val="en-US"/>
+              </w:rPr>
+              <w:t>4</w:t>
+            </w:r>
+          </w:p>
+        </w:tc>
+      </w:tr>
+      <w:tr>
+        <w:tc>
+          <w:tcPr>
+            <w:tcW w:w="1517" w:type="pct"/>
+            <w:tcBorders>
+              <w:top w:val="nil"/>
+              <w:left w:val="single" w:sz="4" w:space="0" w:color="auto"/>
+              <w:bottom w:val="nil"/>
+              <w:right w:val="single" w:sz="4" w:space="0" w:color="auto"/>
+            </w:tcBorders>
+          </w:tcPr>
+          <w:p>
+            <w:pPr>
+              <w:tabs>
+                <w:tab w:val="left" w:pos="6528"/>
+              </w:tabs>
+              <w:spacing w:line="276" w:lineRule="auto"/>
+              <w:rPr>
+                <w:iCs/>
+                <w:lang w:val="en-US"/>
+              </w:rPr>
+            </w:pPr>
+            <w:r>
+              <w:rPr>
+                <w:iCs/>
+                <w:lang w:val="en-US"/>
+              </w:rPr>
+              <w:t>6</w:t>
+            </w:r>
+          </w:p>
+        </w:tc>
+        <w:tc>
+          <w:tcPr>
+            <w:tcW w:w="1368" w:type="pct"/>
+            <w:tcBorders>
+              <w:top w:val="nil"/>
+              <w:left w:val="single" w:sz="4" w:space="0" w:color="auto"/>
+              <w:bottom w:val="nil"/>
+              <w:right w:val="single" w:sz="4" w:space="0" w:color="auto"/>
+            </w:tcBorders>
+          </w:tcPr>
+          <w:p>
+            <w:pPr>
+              <w:tabs>
+                <w:tab w:val="left" w:pos="6528"/>
+              </w:tabs>
+              <w:spacing w:line="276" w:lineRule="auto"/>
+              <w:rPr>
+                <w:iCs/>
+              </w:rPr>
+            </w:pPr>
+            <w:r>
+              <w:rPr>
+                <w:iCs/>
+                <w:lang w:val="en-US"/>
+              </w:rPr>
+              <w:t>80 x 80</w:t>
+            </w:r>
+          </w:p>
+        </w:tc>
+        <w:tc>
+          <w:tcPr>
+            <w:tcW w:w="1215" w:type="pct"/>
+            <w:tcBorders>
+              <w:top w:val="nil"/>
+              <w:left w:val="single" w:sz="4" w:space="0" w:color="auto"/>
+              <w:bottom w:val="nil"/>
+              <w:right w:val="single" w:sz="4" w:space="0" w:color="auto"/>
+            </w:tcBorders>
+          </w:tcPr>
+          <w:p>
+            <w:pPr>
+              <w:tabs>
+                <w:tab w:val="left" w:pos="6528"/>
+              </w:tabs>
+              <w:spacing w:line="276" w:lineRule="auto"/>
+              <w:rPr>
+                <w:rFonts w:cs="Times New Roman"/>
+                <w:iCs/>
+                <w:szCs w:val="28"/>
+                <w:lang w:val="en-US"/>
+              </w:rPr>
+            </w:pPr>
+            <w:r>
+              <w:rPr>
+                <w:rFonts w:cs="Times New Roman"/>
+                <w:szCs w:val="28"/>
+              </w:rPr>
+              <w:t>21.065225</w:t>
+            </w:r>
+          </w:p>
+        </w:tc>
+        <w:tc>
+          <w:tcPr>
+            <w:tcW w:w="900" w:type="pct"/>
+            <w:tcBorders>
+              <w:top w:val="nil"/>
+              <w:left w:val="single" w:sz="4" w:space="0" w:color="auto"/>
+              <w:bottom w:val="nil"/>
+              <w:right w:val="single" w:sz="4" w:space="0" w:color="auto"/>
+            </w:tcBorders>
+          </w:tcPr>
+          <w:p>
+            <w:pPr>
+              <w:tabs>
+                <w:tab w:val="left" w:pos="6528"/>
+              </w:tabs>
+              <w:spacing w:line="276" w:lineRule="auto"/>
+              <w:rPr>
+                <w:iCs/>
+                <w:lang w:val="en-US"/>
+              </w:rPr>
+            </w:pPr>
+            <w:r>
+              <w:rPr>
+                <w:rStyle w:val="dcg-mq-digit"/>
+                <w:color w:val="222222"/>
+                <w:szCs w:val="28"/>
+                <w:bdr w:val="none" w:sz="0" w:space="0" w:color="auto" w:frame="1"/>
+              </w:rPr>
+              <w:t>2.89353</w:t>
+            </w:r>
+            <w:r>
+              <w:rPr>
+                <w:rStyle w:val="dcg-mq-digit"/>
+                <w:color w:val="222222"/>
+                <w:szCs w:val="28"/>
+                <w:bdr w:val="none" w:sz="0" w:space="0" w:color="auto" w:frame="1"/>
+                <w:lang w:val="en-US"/>
+              </w:rPr>
+              <w:t>7</w:t>
+            </w:r>
+          </w:p>
+        </w:tc>
+      </w:tr>
+      <w:tr>
+        <w:tc>
+          <w:tcPr>
+            <w:tcW w:w="1517" w:type="pct"/>
+            <w:tcBorders>
+              <w:top w:val="nil"/>
+              <w:left w:val="single" w:sz="4" w:space="0" w:color="auto"/>
+              <w:bottom w:val="nil"/>
+              <w:right w:val="single" w:sz="4" w:space="0" w:color="auto"/>
+            </w:tcBorders>
+          </w:tcPr>
+          <w:p>
+            <w:pPr>
+              <w:tabs>
+                <w:tab w:val="left" w:pos="6528"/>
+              </w:tabs>
+              <w:spacing w:line="276" w:lineRule="auto"/>
+              <w:rPr>
+                <w:iCs/>
+                <w:lang w:val="en-US"/>
+              </w:rPr>
+            </w:pPr>
+            <w:r>
+              <w:rPr>
+                <w:iCs/>
+                <w:lang w:val="en-US"/>
+              </w:rPr>
+              <w:t>8</w:t>
+            </w:r>
+          </w:p>
+        </w:tc>
+        <w:tc>
+          <w:tcPr>
+            <w:tcW w:w="1368" w:type="pct"/>
+            <w:tcBorders>
+              <w:top w:val="nil"/>
+              <w:left w:val="single" w:sz="4" w:space="0" w:color="auto"/>
+              <w:bottom w:val="nil"/>
+              <w:right w:val="single" w:sz="4" w:space="0" w:color="auto"/>
+            </w:tcBorders>
+          </w:tcPr>
+          <w:p>
+            <w:pPr>
+              <w:tabs>
+                <w:tab w:val="left" w:pos="6528"/>
+              </w:tabs>
+              <w:spacing w:line="276" w:lineRule="auto"/>
+              <w:rPr>
+                <w:iCs/>
+              </w:rPr>
+            </w:pPr>
+            <w:r>
+              <w:rPr>
+                <w:iCs/>
+                <w:lang w:val="en-US"/>
+              </w:rPr>
+              <w:t>80 x 80</w:t>
+            </w:r>
+          </w:p>
+        </w:tc>
+        <w:tc>
+          <w:tcPr>
+            <w:tcW w:w="1215" w:type="pct"/>
+            <w:tcBorders>
+              <w:top w:val="nil"/>
+              <w:left w:val="single" w:sz="4" w:space="0" w:color="auto"/>
+              <w:bottom w:val="nil"/>
+              <w:right w:val="single" w:sz="4" w:space="0" w:color="auto"/>
+            </w:tcBorders>
+          </w:tcPr>
+          <w:p>
+            <w:pPr>
+              <w:tabs>
+                <w:tab w:val="left" w:pos="6528"/>
+              </w:tabs>
+              <w:spacing w:line="276" w:lineRule="auto"/>
+              <w:rPr>
+                <w:rFonts w:cs="Times New Roman"/>
+                <w:iCs/>
+                <w:szCs w:val="28"/>
+              </w:rPr>
+            </w:pPr>
+            <w:r>
+              <w:rPr>
+                <w:rFonts w:cs="Times New Roman"/>
+                <w:szCs w:val="28"/>
+              </w:rPr>
+              <w:t>19.040206</w:t>
+            </w:r>
+          </w:p>
+        </w:tc>
+        <w:tc>
+          <w:tcPr>
+            <w:tcW w:w="900" w:type="pct"/>
+            <w:tcBorders>
+              <w:top w:val="nil"/>
+              <w:left w:val="single" w:sz="4" w:space="0" w:color="auto"/>
+              <w:bottom w:val="nil"/>
+              <w:right w:val="single" w:sz="4" w:space="0" w:color="auto"/>
+            </w:tcBorders>
+          </w:tcPr>
+          <w:p>
+            <w:pPr>
+              <w:tabs>
+                <w:tab w:val="left" w:pos="6528"/>
+              </w:tabs>
+              <w:spacing w:line="276" w:lineRule="auto"/>
+              <w:rPr>
+                <w:iCs/>
+                <w:lang w:val="en-US"/>
+              </w:rPr>
+            </w:pPr>
+            <w:r>
+              <w:rPr>
+                <w:rStyle w:val="dcg-mq-digit"/>
+                <w:color w:val="222222"/>
+                <w:szCs w:val="28"/>
+                <w:bdr w:val="none" w:sz="0" w:space="0" w:color="auto" w:frame="1"/>
+              </w:rPr>
+              <w:t>3.20127</w:t>
+            </w:r>
+            <w:r>
+              <w:rPr>
+                <w:rStyle w:val="dcg-mq-digit"/>
+                <w:color w:val="222222"/>
+                <w:szCs w:val="28"/>
+                <w:bdr w:val="none" w:sz="0" w:space="0" w:color="auto" w:frame="1"/>
+                <w:lang w:val="en-US"/>
+              </w:rPr>
+              <w:t>9</w:t>
+            </w:r>
+          </w:p>
+        </w:tc>
+      </w:tr>
+      <w:tr>
+        <w:tc>
+          <w:tcPr>
+            <w:tcW w:w="1517" w:type="pct"/>
+            <w:tcBorders>
+              <w:top w:val="nil"/>
+              <w:left w:val="single" w:sz="4" w:space="0" w:color="auto"/>
+              <w:bottom w:val="single" w:sz="4" w:space="0" w:color="auto"/>
+              <w:right w:val="single" w:sz="4" w:space="0" w:color="auto"/>
+            </w:tcBorders>
+          </w:tcPr>
+          <w:p>
+            <w:pPr>
+              <w:tabs>
+                <w:tab w:val="left" w:pos="6528"/>
+              </w:tabs>
+              <w:spacing w:line="276" w:lineRule="auto"/>
+              <w:rPr>
+                <w:iCs/>
+                <w:lang w:val="en-US"/>
+              </w:rPr>
+            </w:pPr>
+            <w:r>
+              <w:rPr>
+                <w:iCs/>
+                <w:lang w:val="en-US"/>
+              </w:rPr>
+              <w:t>16</w:t>
+            </w:r>
+          </w:p>
+        </w:tc>
+        <w:tc>
+          <w:tcPr>
+            <w:tcW w:w="1368" w:type="pct"/>
+            <w:tcBorders>
+              <w:top w:val="nil"/>
+              <w:left w:val="single" w:sz="4" w:space="0" w:color="auto"/>
+              <w:bottom w:val="single" w:sz="4" w:space="0" w:color="auto"/>
+              <w:right w:val="single" w:sz="4" w:space="0" w:color="auto"/>
+            </w:tcBorders>
+          </w:tcPr>
+          <w:p>
+            <w:pPr>
+              <w:tabs>
+                <w:tab w:val="left" w:pos="6528"/>
+              </w:tabs>
+              <w:spacing w:line="276" w:lineRule="auto"/>
+              <w:rPr>
+                <w:iCs/>
+              </w:rPr>
+            </w:pPr>
+            <w:r>
+              <w:rPr>
+                <w:iCs/>
+                <w:lang w:val="en-US"/>
+              </w:rPr>
+              <w:t>80 x 80</w:t>
+            </w:r>
+          </w:p>
+        </w:tc>
+        <w:tc>
+          <w:tcPr>
+            <w:tcW w:w="1215" w:type="pct"/>
+            <w:tcBorders>
+              <w:top w:val="nil"/>
+              <w:left w:val="single" w:sz="4" w:space="0" w:color="auto"/>
+              <w:bottom w:val="single" w:sz="4" w:space="0" w:color="auto"/>
+              <w:right w:val="single" w:sz="4" w:space="0" w:color="auto"/>
+            </w:tcBorders>
+          </w:tcPr>
+          <w:p>
+            <w:pPr>
+              <w:tabs>
+                <w:tab w:val="left" w:pos="6528"/>
+              </w:tabs>
+              <w:spacing w:line="276" w:lineRule="auto"/>
+              <w:rPr>
+                <w:rFonts w:cs="Times New Roman"/>
+                <w:iCs/>
+                <w:szCs w:val="28"/>
+              </w:rPr>
+            </w:pPr>
+            <w:r>
+              <w:rPr>
+                <w:rFonts w:cs="Times New Roman"/>
+                <w:szCs w:val="28"/>
+              </w:rPr>
+              <w:t>15.118093</w:t>
+            </w:r>
+          </w:p>
+        </w:tc>
+        <w:tc>
+          <w:tcPr>
+            <w:tcW w:w="900" w:type="pct"/>
+            <w:tcBorders>
+              <w:top w:val="nil"/>
+              <w:left w:val="single" w:sz="4" w:space="0" w:color="auto"/>
+              <w:bottom w:val="single" w:sz="4" w:space="0" w:color="auto"/>
+              <w:right w:val="single" w:sz="4" w:space="0" w:color="auto"/>
+            </w:tcBorders>
+          </w:tcPr>
+          <w:p>
+            <w:pPr>
+              <w:tabs>
+                <w:tab w:val="left" w:pos="6528"/>
+              </w:tabs>
+              <w:spacing w:line="276" w:lineRule="auto"/>
+              <w:rPr>
+                <w:iCs/>
+                <w:lang w:val="en-US"/>
+              </w:rPr>
+            </w:pPr>
+            <w:r>
+              <w:rPr>
+                <w:rStyle w:val="dcg-mq-digit"/>
+                <w:color w:val="222222"/>
+                <w:szCs w:val="28"/>
+                <w:bdr w:val="none" w:sz="0" w:space="0" w:color="auto" w:frame="1"/>
+              </w:rPr>
+              <w:t>4.031792</w:t>
+            </w:r>
+          </w:p>
+        </w:tc>
+      </w:tr>
+      <w:tr>
+        <w:tc>
+          <w:tcPr>
+            <w:tcW w:w="1517" w:type="pct"/>
+            <w:tcBorders>
+              <w:top w:val="single" w:sz="4" w:space="0" w:color="auto"/>
+              <w:bottom w:val="nil"/>
+              <w:right w:val="single" w:sz="4" w:space="0" w:color="auto"/>
+            </w:tcBorders>
+          </w:tcPr>
+          <w:p>
+            <w:pPr>
+              <w:tabs>
+                <w:tab w:val="left" w:pos="6528"/>
+              </w:tabs>
+              <w:spacing w:line="276" w:lineRule="auto"/>
+              <w:rPr>
+                <w:iCs/>
+                <w:lang w:val="en-US"/>
+              </w:rPr>
+            </w:pPr>
+            <w:r>
+              <w:rPr>
+                <w:iCs/>
+                <w:lang w:val="en-US"/>
+              </w:rPr>
+              <w:t>2</w:t>
+            </w:r>
+          </w:p>
+        </w:tc>
+        <w:tc>
+          <w:tcPr>
+            <w:tcW w:w="1368" w:type="pct"/>
+            <w:tcBorders>
+              <w:top w:val="single" w:sz="4" w:space="0" w:color="auto"/>
+              <w:left w:val="single" w:sz="4" w:space="0" w:color="auto"/>
+              <w:bottom w:val="nil"/>
+              <w:right w:val="single" w:sz="4" w:space="0" w:color="auto"/>
+            </w:tcBorders>
+          </w:tcPr>
+          <w:p>
+            <w:pPr>
+              <w:tabs>
+                <w:tab w:val="left" w:pos="6528"/>
+              </w:tabs>
+              <w:spacing w:line="276" w:lineRule="auto"/>
+              <w:rPr>
+                <w:iCs/>
+              </w:rPr>
+            </w:pPr>
+            <w:r>
+              <w:rPr>
+                <w:iCs/>
+                <w:lang w:val="en-US"/>
+              </w:rPr>
+              <w:t>160 x 160</w:t>
+            </w:r>
+          </w:p>
+        </w:tc>
+        <w:tc>
+          <w:tcPr>
+            <w:tcW w:w="1215" w:type="pct"/>
+            <w:tcBorders>
+              <w:top w:val="single" w:sz="4" w:space="0" w:color="auto"/>
+              <w:left w:val="single" w:sz="4" w:space="0" w:color="auto"/>
+              <w:bottom w:val="nil"/>
+              <w:right w:val="single" w:sz="4" w:space="0" w:color="auto"/>
+            </w:tcBorders>
+          </w:tcPr>
+          <w:p>
+            <w:pPr>
+              <w:tabs>
+                <w:tab w:val="left" w:pos="6528"/>
+              </w:tabs>
+              <w:spacing w:line="276" w:lineRule="auto"/>
+              <w:rPr>
+                <w:rFonts w:cs="Times New Roman"/>
+                <w:iCs/>
+                <w:szCs w:val="28"/>
+              </w:rPr>
+            </w:pPr>
+            <w:r>
+              <w:rPr>
+                <w:rFonts w:cs="Times New Roman"/>
+                <w:szCs w:val="28"/>
+              </w:rPr>
+              <w:t>101.582469</w:t>
+            </w:r>
+          </w:p>
+        </w:tc>
+        <w:tc>
+          <w:tcPr>
+            <w:tcW w:w="900" w:type="pct"/>
+            <w:tcBorders>
+              <w:top w:val="single" w:sz="4" w:space="0" w:color="auto"/>
+              <w:left w:val="single" w:sz="4" w:space="0" w:color="auto"/>
+              <w:bottom w:val="nil"/>
+            </w:tcBorders>
+          </w:tcPr>
+          <w:p>
+            <w:pPr>
+              <w:tabs>
+                <w:tab w:val="left" w:pos="6528"/>
+              </w:tabs>
+              <w:spacing w:line="276" w:lineRule="auto"/>
+              <w:rPr>
+                <w:iCs/>
+                <w:lang w:val="en-US"/>
+              </w:rPr>
+            </w:pPr>
+            <w:r>
+              <w:rPr>
+                <w:rStyle w:val="dcg-mq-digit"/>
+                <w:color w:val="222222"/>
+                <w:szCs w:val="28"/>
+                <w:bdr w:val="none" w:sz="0" w:space="0" w:color="auto" w:frame="1"/>
+              </w:rPr>
+              <w:t>1.685415</w:t>
+            </w:r>
+          </w:p>
+        </w:tc>
+      </w:tr>
+      <w:tr>
+        <w:tc>
+          <w:tcPr>
+            <w:tcW w:w="1517" w:type="pct"/>
+            <w:tcBorders>
+              <w:top w:val="nil"/>
+              <w:bottom w:val="nil"/>
+              <w:right w:val="single" w:sz="4" w:space="0" w:color="auto"/>
+            </w:tcBorders>
+          </w:tcPr>
+          <w:p>
+            <w:pPr>
+              <w:tabs>
+                <w:tab w:val="left" w:pos="6528"/>
+              </w:tabs>
+              <w:spacing w:line="276" w:lineRule="auto"/>
+              <w:rPr>
+                <w:iCs/>
+                <w:lang w:val="en-US"/>
+              </w:rPr>
+            </w:pPr>
+            <w:r>
+              <w:rPr>
+                <w:iCs/>
+                <w:lang w:val="en-US"/>
+              </w:rPr>
+              <w:t>4</w:t>
+            </w:r>
+          </w:p>
+        </w:tc>
+        <w:tc>
+          <w:tcPr>
+            <w:tcW w:w="1368" w:type="pct"/>
+            <w:tcBorders>
+              <w:top w:val="nil"/>
+              <w:left w:val="single" w:sz="4" w:space="0" w:color="auto"/>
+              <w:bottom w:val="nil"/>
+              <w:right w:val="single" w:sz="4" w:space="0" w:color="auto"/>
+            </w:tcBorders>
+          </w:tcPr>
+          <w:p>
+            <w:pPr>
+              <w:tabs>
+                <w:tab w:val="left" w:pos="6528"/>
+              </w:tabs>
+              <w:spacing w:line="276" w:lineRule="auto"/>
+              <w:rPr>
+                <w:iCs/>
+              </w:rPr>
+            </w:pPr>
+            <w:r>
+              <w:rPr>
+                <w:iCs/>
+                <w:lang w:val="en-US"/>
+              </w:rPr>
+              <w:t>160 x 160</w:t>
+            </w:r>
+          </w:p>
+        </w:tc>
+        <w:tc>
+          <w:tcPr>
+            <w:tcW w:w="1215" w:type="pct"/>
+            <w:tcBorders>
+              <w:top w:val="nil"/>
+              <w:left w:val="single" w:sz="4" w:space="0" w:color="auto"/>
+              <w:bottom w:val="nil"/>
+              <w:right w:val="single" w:sz="4" w:space="0" w:color="auto"/>
+            </w:tcBorders>
+          </w:tcPr>
+          <w:p>
+            <w:pPr>
+              <w:tabs>
+                <w:tab w:val="left" w:pos="6528"/>
+              </w:tabs>
+              <w:spacing w:line="276" w:lineRule="auto"/>
+              <w:rPr>
+                <w:rFonts w:cs="Times New Roman"/>
+                <w:iCs/>
+                <w:szCs w:val="28"/>
+              </w:rPr>
+            </w:pPr>
+            <w:r>
+              <w:rPr>
+                <w:rFonts w:cs="Times New Roman"/>
+                <w:szCs w:val="28"/>
+              </w:rPr>
+              <w:t>55.631041</w:t>
+            </w:r>
+          </w:p>
+        </w:tc>
+        <w:tc>
+          <w:tcPr>
+            <w:tcW w:w="900" w:type="pct"/>
+            <w:tcBorders>
+              <w:top w:val="nil"/>
+              <w:left w:val="single" w:sz="4" w:space="0" w:color="auto"/>
+              <w:bottom w:val="nil"/>
+            </w:tcBorders>
+          </w:tcPr>
+          <w:p>
+            <w:pPr>
+              <w:tabs>
+                <w:tab w:val="left" w:pos="6528"/>
+              </w:tabs>
+              <w:spacing w:line="276" w:lineRule="auto"/>
+              <w:rPr>
+                <w:iCs/>
+              </w:rPr>
+            </w:pPr>
+            <w:r>
+              <w:rPr>
+                <w:rStyle w:val="dcg-mq-digit"/>
+                <w:color w:val="222222"/>
+                <w:szCs w:val="28"/>
+                <w:bdr w:val="none" w:sz="0" w:space="0" w:color="auto" w:frame="1"/>
+              </w:rPr>
+              <w:t>3.077574</w:t>
+            </w:r>
+          </w:p>
+        </w:tc>
+      </w:tr>
+      <w:tr>
+        <w:tc>
+          <w:tcPr>
+            <w:tcW w:w="1517" w:type="pct"/>
+            <w:tcBorders>
+              <w:top w:val="nil"/>
+              <w:bottom w:val="nil"/>
+              <w:right w:val="single" w:sz="4" w:space="0" w:color="auto"/>
+            </w:tcBorders>
+          </w:tcPr>
+          <w:p>
+            <w:pPr>
+              <w:tabs>
+                <w:tab w:val="left" w:pos="6528"/>
+              </w:tabs>
+              <w:spacing w:line="276" w:lineRule="auto"/>
+              <w:rPr>
+                <w:iCs/>
+                <w:lang w:val="en-US"/>
+              </w:rPr>
+            </w:pPr>
+            <w:r>
+              <w:rPr>
+                <w:iCs/>
+                <w:lang w:val="en-US"/>
+              </w:rPr>
+              <w:t>6</w:t>
+            </w:r>
+          </w:p>
+        </w:tc>
+        <w:tc>
+          <w:tcPr>
+            <w:tcW w:w="1368" w:type="pct"/>
+            <w:tcBorders>
+              <w:top w:val="nil"/>
+              <w:left w:val="single" w:sz="4" w:space="0" w:color="auto"/>
+              <w:bottom w:val="nil"/>
+              <w:right w:val="single" w:sz="4" w:space="0" w:color="auto"/>
+            </w:tcBorders>
+          </w:tcPr>
+          <w:p>
+            <w:pPr>
+              <w:tabs>
+                <w:tab w:val="left" w:pos="6528"/>
+              </w:tabs>
+              <w:spacing w:line="276" w:lineRule="auto"/>
+              <w:rPr>
+                <w:iCs/>
+              </w:rPr>
+            </w:pPr>
+            <w:r>
+              <w:rPr>
+                <w:iCs/>
+                <w:lang w:val="en-US"/>
+              </w:rPr>
+              <w:t>160 x 160</w:t>
+            </w:r>
+          </w:p>
+        </w:tc>
+        <w:tc>
+          <w:tcPr>
+            <w:tcW w:w="1215" w:type="pct"/>
+            <w:tcBorders>
+              <w:top w:val="nil"/>
+              <w:left w:val="single" w:sz="4" w:space="0" w:color="auto"/>
+              <w:bottom w:val="nil"/>
+              <w:right w:val="single" w:sz="4" w:space="0" w:color="auto"/>
+            </w:tcBorders>
+          </w:tcPr>
+          <w:p>
+            <w:pPr>
+              <w:tabs>
+                <w:tab w:val="left" w:pos="6528"/>
+              </w:tabs>
+              <w:spacing w:line="276" w:lineRule="auto"/>
+              <w:rPr>
+                <w:rFonts w:cs="Times New Roman"/>
+                <w:iCs/>
+                <w:szCs w:val="28"/>
+              </w:rPr>
+            </w:pPr>
+            <w:r>
+              <w:rPr>
+                <w:rFonts w:cs="Times New Roman"/>
+                <w:szCs w:val="28"/>
+              </w:rPr>
+              <w:t>53.939037</w:t>
+            </w:r>
+          </w:p>
+        </w:tc>
+        <w:tc>
+          <w:tcPr>
+            <w:tcW w:w="900" w:type="pct"/>
+            <w:tcBorders>
+              <w:top w:val="nil"/>
+              <w:left w:val="single" w:sz="4" w:space="0" w:color="auto"/>
+              <w:bottom w:val="nil"/>
+            </w:tcBorders>
+          </w:tcPr>
+          <w:p>
+            <w:pPr>
+              <w:tabs>
+                <w:tab w:val="left" w:pos="6528"/>
+              </w:tabs>
+              <w:spacing w:line="276" w:lineRule="auto"/>
+              <w:rPr>
+                <w:iCs/>
+              </w:rPr>
+            </w:pPr>
+            <w:r>
+              <w:rPr>
+                <w:rStyle w:val="dcg-mq-digit"/>
+                <w:color w:val="222222"/>
+                <w:szCs w:val="28"/>
+                <w:bdr w:val="none" w:sz="0" w:space="0" w:color="auto" w:frame="1"/>
+              </w:rPr>
+              <w:t>3.174114</w:t>
+            </w:r>
+          </w:p>
+        </w:tc>
+      </w:tr>
+      <w:tr>
+        <w:tc>
+          <w:tcPr>
+            <w:tcW w:w="1517" w:type="pct"/>
+            <w:tcBorders>
+              <w:top w:val="nil"/>
+              <w:bottom w:val="nil"/>
+              <w:right w:val="single" w:sz="4" w:space="0" w:color="auto"/>
+            </w:tcBorders>
+          </w:tcPr>
+          <w:p>
+            <w:pPr>
+              <w:tabs>
+                <w:tab w:val="left" w:pos="6528"/>
+              </w:tabs>
+              <w:spacing w:line="276" w:lineRule="auto"/>
+              <w:rPr>
+                <w:iCs/>
+                <w:lang w:val="en-US"/>
+              </w:rPr>
+            </w:pPr>
+            <w:r>
+              <w:rPr>
+                <w:iCs/>
+                <w:lang w:val="en-US"/>
+              </w:rPr>
+              <w:t>8</w:t>
+            </w:r>
+          </w:p>
+        </w:tc>
+        <w:tc>
+          <w:tcPr>
+            <w:tcW w:w="1368" w:type="pct"/>
+            <w:tcBorders>
+              <w:top w:val="nil"/>
+              <w:left w:val="single" w:sz="4" w:space="0" w:color="auto"/>
+              <w:bottom w:val="nil"/>
+              <w:right w:val="single" w:sz="4" w:space="0" w:color="auto"/>
+            </w:tcBorders>
+          </w:tcPr>
+          <w:p>
+            <w:pPr>
+              <w:tabs>
+                <w:tab w:val="left" w:pos="6528"/>
+              </w:tabs>
+              <w:spacing w:line="276" w:lineRule="auto"/>
+              <w:rPr>
+                <w:iCs/>
+              </w:rPr>
+            </w:pPr>
+            <w:r>
+              <w:rPr>
+                <w:iCs/>
+                <w:lang w:val="en-US"/>
+              </w:rPr>
+              <w:t>160 x 160</w:t>
+            </w:r>
+          </w:p>
+        </w:tc>
+        <w:tc>
+          <w:tcPr>
+            <w:tcW w:w="1215" w:type="pct"/>
+            <w:tcBorders>
+              <w:top w:val="nil"/>
+              <w:left w:val="single" w:sz="4" w:space="0" w:color="auto"/>
+              <w:bottom w:val="nil"/>
+              <w:right w:val="single" w:sz="4" w:space="0" w:color="auto"/>
+            </w:tcBorders>
+          </w:tcPr>
+          <w:p>
+            <w:pPr>
+              <w:tabs>
+                <w:tab w:val="left" w:pos="6528"/>
+              </w:tabs>
+              <w:spacing w:line="276" w:lineRule="auto"/>
+              <w:rPr>
+                <w:rFonts w:cs="Times New Roman"/>
+                <w:iCs/>
+                <w:szCs w:val="28"/>
+              </w:rPr>
+            </w:pPr>
+            <w:r>
+              <w:rPr>
+                <w:rFonts w:cs="Times New Roman"/>
+                <w:szCs w:val="28"/>
+              </w:rPr>
+              <w:t>44.418227</w:t>
+            </w:r>
+          </w:p>
+        </w:tc>
+        <w:tc>
+          <w:tcPr>
+            <w:tcW w:w="900" w:type="pct"/>
+            <w:tcBorders>
+              <w:top w:val="nil"/>
+              <w:left w:val="single" w:sz="4" w:space="0" w:color="auto"/>
+              <w:bottom w:val="nil"/>
+            </w:tcBorders>
+          </w:tcPr>
+          <w:p>
+            <w:pPr>
+              <w:tabs>
+                <w:tab w:val="left" w:pos="6528"/>
+              </w:tabs>
+              <w:spacing w:line="276" w:lineRule="auto"/>
+              <w:rPr>
+                <w:iCs/>
+                <w:lang w:val="en-US"/>
+              </w:rPr>
+            </w:pPr>
+            <w:r>
+              <w:rPr>
+                <w:rStyle w:val="dcg-mq-digit"/>
+                <w:color w:val="222222"/>
+                <w:szCs w:val="28"/>
+                <w:bdr w:val="none" w:sz="0" w:space="0" w:color="auto" w:frame="1"/>
+              </w:rPr>
+              <w:t>3.85446</w:t>
+            </w:r>
+            <w:r>
+              <w:rPr>
+                <w:rStyle w:val="dcg-mq-digit"/>
+                <w:color w:val="222222"/>
+                <w:szCs w:val="28"/>
+                <w:bdr w:val="none" w:sz="0" w:space="0" w:color="auto" w:frame="1"/>
+              </w:rPr>
+              <w:t>9</w:t>
+            </w:r>
+          </w:p>
+        </w:tc>
+      </w:tr>
+      <w:tr>
+        <w:tc>
+          <w:tcPr>
+            <w:tcW w:w="1517" w:type="pct"/>
+            <w:tcBorders>
+              <w:top w:val="nil"/>
+              <w:right w:val="single" w:sz="4" w:space="0" w:color="auto"/>
+            </w:tcBorders>
+          </w:tcPr>
+          <w:p>
+            <w:pPr>
+              <w:tabs>
+                <w:tab w:val="left" w:pos="6528"/>
+              </w:tabs>
+              <w:spacing w:line="276" w:lineRule="auto"/>
+              <w:rPr>
+                <w:iCs/>
+                <w:lang w:val="en-US"/>
+              </w:rPr>
+            </w:pPr>
+            <w:r>
+              <w:rPr>
+                <w:iCs/>
+                <w:lang w:val="en-US"/>
+              </w:rPr>
+              <w:t>16</w:t>
+            </w:r>
+          </w:p>
+        </w:tc>
+        <w:tc>
+          <w:tcPr>
+            <w:tcW w:w="1368" w:type="pct"/>
+            <w:tcBorders>
+              <w:top w:val="nil"/>
+              <w:left w:val="single" w:sz="4" w:space="0" w:color="auto"/>
+              <w:right w:val="single" w:sz="4" w:space="0" w:color="auto"/>
+            </w:tcBorders>
+          </w:tcPr>
+          <w:p>
+            <w:pPr>
+              <w:tabs>
+                <w:tab w:val="left" w:pos="6528"/>
+              </w:tabs>
+              <w:spacing w:line="276" w:lineRule="auto"/>
+              <w:rPr>
+                <w:iCs/>
+                <w:lang w:val="en-US"/>
+              </w:rPr>
+            </w:pPr>
+            <w:r>
+              <w:rPr>
+                <w:iCs/>
+                <w:lang w:val="en-US"/>
+              </w:rPr>
+              <w:t>160 x 160</w:t>
+            </w:r>
+          </w:p>
+        </w:tc>
+        <w:tc>
+          <w:tcPr>
+            <w:tcW w:w="1215" w:type="pct"/>
+            <w:tcBorders>
+              <w:top w:val="nil"/>
+              <w:left w:val="single" w:sz="4" w:space="0" w:color="auto"/>
+              <w:right w:val="single" w:sz="4" w:space="0" w:color="auto"/>
+            </w:tcBorders>
+          </w:tcPr>
+          <w:p>
+            <w:pPr>
+              <w:tabs>
+                <w:tab w:val="left" w:pos="6528"/>
+              </w:tabs>
+              <w:spacing w:line="276" w:lineRule="auto"/>
+              <w:rPr>
+                <w:rFonts w:cs="Times New Roman"/>
+                <w:iCs/>
+                <w:szCs w:val="28"/>
+              </w:rPr>
+            </w:pPr>
+            <w:r>
+              <w:rPr>
+                <w:rFonts w:cs="Times New Roman"/>
+                <w:szCs w:val="28"/>
+              </w:rPr>
+              <w:t>30.114715</w:t>
+            </w:r>
+          </w:p>
+        </w:tc>
+        <w:tc>
+          <w:tcPr>
+            <w:tcW w:w="900" w:type="pct"/>
+            <w:tcBorders>
+              <w:top w:val="nil"/>
+              <w:left w:val="single" w:sz="4" w:space="0" w:color="auto"/>
+            </w:tcBorders>
+          </w:tcPr>
+          <w:p>
+            <w:pPr>
+              <w:tabs>
+                <w:tab w:val="left" w:pos="6528"/>
+              </w:tabs>
+              <w:spacing w:line="276" w:lineRule="auto"/>
+              <w:rPr>
+                <w:iCs/>
+                <w:lang w:val="en-US"/>
+              </w:rPr>
+            </w:pPr>
+            <w:r>
+              <w:rPr>
+                <w:rStyle w:val="dcg-mq-digit"/>
+                <w:color w:val="222222"/>
+                <w:szCs w:val="28"/>
+                <w:bdr w:val="none" w:sz="0" w:space="0" w:color="auto" w:frame="1"/>
+              </w:rPr>
+              <w:t>5.685216</w:t>
+            </w:r>
+          </w:p>
+        </w:tc>
+      </w:tr>
+    </w:tbl>
+    <w:p/>
+    <w:p>
+      <w:pPr>
+        <w:pStyle w:val="2"/>
+      </w:pPr>
+      <w:r>
+        <w:t>Графики зависимостей ускорений от числа потоков</w:t>
+      </w:r>
+      <w:r>
+        <w:t xml:space="preserve"> (</w:t>
+      </w:r>
+      <w:r>
+        <w:t>без флагов оптимизации</w:t>
+      </w:r>
+      <w:r>
+        <w:t>)</w:t>
+      </w:r>
+    </w:p>
+    <w:p>
+      <w:pPr>
+        <w:spacing w:line="276" w:lineRule="auto"/>
+      </w:pPr>
+      <w:r>
+        <w:rPr>
+          <w:noProof/>
+        </w:rPr>
+        <w:drawing>
+          <wp:inline distT="0" distB="0" distL="0" distR="0" wp14:anchorId="3B2AD82E" wp14:editId="5787B0BE">
+            <wp:extent cx="6279604" cy="3004457"/>
+            <wp:effectExtent l="0" t="0" r="0" b="5715"/>
+            <wp:docPr id="1479839236" name="Рисунок 1" descr="Изображение выглядит как линия, График, диаграмма, скат&#10;&#10;Автоматически созданное описание"/>
+            <wp:cNvGraphicFramePr>
+              <a:graphicFrameLocks xmlns:a="http://schemas.openxmlformats.org/drawingml/2006/main" noChangeAspect="1"/>
+            </wp:cNvGraphicFramePr>
+            <a:graphic xmlns:a="http://schemas.openxmlformats.org/drawingml/2006/main">
+              <a:graphicData uri="http://schemas.openxmlformats.org/drawingml/2006/picture">
+                <pic:pic xmlns:pic="http://schemas.openxmlformats.org/drawingml/2006/picture">
+                  <pic:nvPicPr>
+                    <pic:cNvPr id="1479839236" name="Рисунок 1" descr="Изображение выглядит как линия, График, диаграмма, скат&#10;&#10;Автоматически созданное описание"/>
+                    <pic:cNvPicPr/>
+                  </pic:nvPicPr>
+                  <pic:blipFill>
+                    <a:blip r:embed="rId4" cstate="print">
+                      <a:extLst>
+                        <a:ext uri="{28A0092B-C50C-407E-A947-70E740481C1C}">
+                          <a14:useLocalDpi xmlns:a14="http://schemas.microsoft.com/office/drawing/2010/main" val="0"/>
+                        </a:ext>
+                      </a:extLst>
+                    </a:blip>
+                    <a:stretch>
+                      <a:fillRect/>
+                    </a:stretch>
+                  </pic:blipFill>
+                  <pic:spPr>
+                    <a:xfrm>
+                      <a:off x="0" y="0"/>
+                      <a:ext cx="6283477" cy="3006310"/>
+                    </a:xfrm>
+                    <a:prstGeom prst="rect">
+                      <a:avLst/>
+                    </a:prstGeom>
+                  </pic:spPr>
+                </pic:pic>
+              </a:graphicData>
+            </a:graphic>
+          </wp:inline>
+        </w:drawing>
+      </w:r>
+    </w:p>
+    <w:p>
+      <w:r>
+        <w:br w:type="page"/>
+      </w:r>
+    </w:p>
+    <w:p>
+      <w:pPr>
+        <w:spacing w:line="276" w:lineRule="auto"/>
+      </w:pPr>
+    </w:p>
+    <w:p>
+      <w:pPr>
+        <w:pStyle w:val="1"/>
+      </w:pPr>
+      <w:r>
+        <w:t>Зависимости времени решений от числа нитей</w:t>
+      </w:r>
+      <w:r>
+        <w:t xml:space="preserve"> (компиляция с флагом О2)</w:t>
+      </w:r>
+    </w:p>
+    <w:p/>
+    <w:tbl>
+      <w:tblPr>
+        <w:tblStyle w:val="a4"/>
+        <w:tblW w:w="4995" w:type="pct"/>
+        <w:tblLayout w:type="fixed"/>
+        <w:tblLook w:val="04A0" w:firstRow="1" w:lastRow="0" w:firstColumn="1" w:lastColumn="0" w:noHBand="0" w:noVBand="1"/>
+      </w:tblPr>
+      <w:tblGrid>
+        <w:gridCol w:w="2831"/>
+        <w:gridCol w:w="2553"/>
+        <w:gridCol w:w="2267"/>
+        <w:gridCol w:w="1679"/>
+      </w:tblGrid>
+      <w:tr>
+        <w:tc>
+          <w:tcPr>
+            <w:tcW w:w="1517" w:type="pct"/>
+            <w:tcBorders>
+              <w:bottom w:val="single" w:sz="4" w:space="0" w:color="auto"/>
+            </w:tcBorders>
+          </w:tcPr>
+          <w:p>
+            <w:pPr>
+              <w:tabs>
+                <w:tab w:val="left" w:pos="6528"/>
+              </w:tabs>
+              <w:spacing w:line="276" w:lineRule="auto"/>
+              <w:rPr>
+                <w:iCs/>
+              </w:rPr>
+            </w:pPr>
+            <w:r>
+              <w:rPr>
+                <w:iCs/>
+              </w:rPr>
+              <w:t xml:space="preserve">Число </w:t>
+            </w:r>
+            <w:proofErr w:type="spellStart"/>
+            <w:r>
+              <w:rPr>
+                <w:iCs/>
+              </w:rPr>
+              <w:t>OpenMP</w:t>
+            </w:r>
+            <w:proofErr w:type="spellEnd"/>
+            <w:r>
+              <w:rPr>
+                <w:iCs/>
+              </w:rPr>
+              <w:t>-нитей</w:t>
+            </w:r>
+          </w:p>
+        </w:tc>
+        <w:tc>
+          <w:tcPr>
+            <w:tcW w:w="1368" w:type="pct"/>
+            <w:tcBorders>
+              <w:bottom w:val="single" w:sz="4" w:space="0" w:color="auto"/>
+            </w:tcBorders>
+          </w:tcPr>
+          <w:p>
+            <w:pPr>
+              <w:tabs>
+                <w:tab w:val="left" w:pos="6528"/>
+              </w:tabs>
+              <w:spacing w:line="276" w:lineRule="auto"/>
+              <w:rPr>
+                <w:iCs/>
+              </w:rPr>
+            </w:pPr>
+            <w:r>
+              <w:rPr>
+                <w:iCs/>
+              </w:rPr>
+              <w:t>Число точек сетки</w:t>
+            </w:r>
+            <w:r>
+              <w:rPr>
+                <w:iCs/>
+              </w:rPr>
+              <w:t xml:space="preserve"> </w:t>
+            </w:r>
+            <w:r>
+              <w:rPr>
+                <w:iCs/>
+                <w:lang w:val="en-US"/>
+              </w:rPr>
+              <w:t>M</w:t>
+            </w:r>
+            <w:r>
+              <w:rPr>
+                <w:iCs/>
+              </w:rPr>
+              <w:t xml:space="preserve"> </w:t>
+            </w:r>
+            <w:r>
+              <w:rPr>
+                <w:iCs/>
+                <w:lang w:val="en-US"/>
+              </w:rPr>
+              <w:t>x</w:t>
+            </w:r>
+            <w:r>
+              <w:rPr>
+                <w:iCs/>
+              </w:rPr>
+              <w:t xml:space="preserve"> </w:t>
+            </w:r>
+            <w:r>
+              <w:rPr>
+                <w:iCs/>
+                <w:lang w:val="en-US"/>
+              </w:rPr>
+              <w:t>N</w:t>
+            </w:r>
+          </w:p>
+        </w:tc>
+        <w:tc>
+          <w:tcPr>
+            <w:tcW w:w="1215" w:type="pct"/>
+            <w:tcBorders>
+              <w:bottom w:val="single" w:sz="4" w:space="0" w:color="auto"/>
+            </w:tcBorders>
+          </w:tcPr>
+          <w:p>
+            <w:pPr>
+              <w:tabs>
+                <w:tab w:val="left" w:pos="6528"/>
+              </w:tabs>
+              <w:spacing w:line="276" w:lineRule="auto"/>
+              <w:rPr>
+                <w:iCs/>
+              </w:rPr>
+            </w:pPr>
+            <w:r>
+              <w:rPr>
+                <w:iCs/>
+              </w:rPr>
+              <w:t>Время решения</w:t>
+            </w:r>
+          </w:p>
+        </w:tc>
+        <w:tc>
+          <w:tcPr>
+            <w:tcW w:w="900" w:type="pct"/>
+            <w:tcBorders>
+              <w:bottom w:val="single" w:sz="4" w:space="0" w:color="auto"/>
+            </w:tcBorders>
+          </w:tcPr>
+          <w:p>
+            <w:pPr>
+              <w:tabs>
+                <w:tab w:val="left" w:pos="6528"/>
+              </w:tabs>
+              <w:spacing w:line="276" w:lineRule="auto"/>
+              <w:rPr>
+                <w:iCs/>
+              </w:rPr>
+            </w:pPr>
+            <w:r>
+              <w:rPr>
+                <w:iCs/>
+              </w:rPr>
+              <w:t>Ускорение</w:t>
+            </w:r>
+          </w:p>
+        </w:tc>
+      </w:tr>
+      <w:tr>
+        <w:tc>
+          <w:tcPr>
+            <w:tcW w:w="1517" w:type="pct"/>
+            <w:tcBorders>
+              <w:top w:val="single" w:sz="4" w:space="0" w:color="auto"/>
+              <w:left w:val="single" w:sz="4" w:space="0" w:color="auto"/>
+              <w:bottom w:val="nil"/>
+              <w:right w:val="single" w:sz="4" w:space="0" w:color="auto"/>
+            </w:tcBorders>
+          </w:tcPr>
+          <w:p>
+            <w:pPr>
+              <w:tabs>
+                <w:tab w:val="left" w:pos="6528"/>
+              </w:tabs>
+              <w:spacing w:line="276" w:lineRule="auto"/>
+              <w:rPr>
+                <w:iCs/>
+                <w:lang w:val="en-US"/>
+              </w:rPr>
+            </w:pPr>
+            <w:r>
+              <w:rPr>
+                <w:iCs/>
+                <w:lang w:val="en-US"/>
+              </w:rPr>
+              <w:t>2</w:t>
+            </w:r>
+          </w:p>
+        </w:tc>
+        <w:tc>
+          <w:tcPr>
+            <w:tcW w:w="1368" w:type="pct"/>
+            <w:tcBorders>
+              <w:top w:val="single" w:sz="4" w:space="0" w:color="auto"/>
+              <w:left w:val="single" w:sz="4" w:space="0" w:color="auto"/>
+              <w:bottom w:val="nil"/>
+              <w:right w:val="single" w:sz="4" w:space="0" w:color="auto"/>
+            </w:tcBorders>
+          </w:tcPr>
+          <w:p>
+            <w:pPr>
+              <w:tabs>
+                <w:tab w:val="left" w:pos="6528"/>
+              </w:tabs>
+              <w:spacing w:line="276" w:lineRule="auto"/>
+              <w:rPr>
+                <w:iCs/>
+                <w:lang w:val="en-US"/>
+              </w:rPr>
+            </w:pPr>
+            <w:r>
+              <w:rPr>
+                <w:iCs/>
+                <w:lang w:val="en-US"/>
+              </w:rPr>
+              <w:t>40 x 40</w:t>
+            </w:r>
+          </w:p>
+        </w:tc>
+        <w:tc>
+          <w:tcPr>
+            <w:tcW w:w="1215" w:type="pct"/>
+            <w:tcBorders>
+              <w:top w:val="single" w:sz="4" w:space="0" w:color="auto"/>
+              <w:left w:val="single" w:sz="4" w:space="0" w:color="auto"/>
+              <w:bottom w:val="nil"/>
+              <w:right w:val="single" w:sz="4" w:space="0" w:color="auto"/>
+            </w:tcBorders>
+          </w:tcPr>
+          <w:p>
+            <w:pPr>
+              <w:tabs>
+                <w:tab w:val="left" w:pos="6528"/>
+              </w:tabs>
+              <w:spacing w:line="276" w:lineRule="auto"/>
+              <w:rPr>
+                <w:rFonts w:cs="Times New Roman"/>
+                <w:iCs/>
+                <w:szCs w:val="28"/>
+                <w:lang w:val="en-US"/>
+              </w:rPr>
+            </w:pPr>
+            <w:r>
+              <w:rPr>
+                <w:rFonts w:cs="Times New Roman"/>
+                <w:szCs w:val="28"/>
+              </w:rPr>
               <w:t>1.659481</w:t>
             </w:r>
           </w:p>
@@ -11064,7 +13236,7 @@
                     <pic:cNvPicPr/>
                   </pic:nvPicPr>
                   <pic:blipFill>
-                    <a:blip r:embed="rId4" cstate="print">
+                    <a:blip r:embed="rId5" cstate="print">
                       <a:extLst>
                         <a:ext uri="{28A0092B-C50C-407E-A947-70E740481C1C}">
                           <a14:useLocalDpi xmlns:a14="http://schemas.microsoft.com/office/drawing/2010/main" val="0"/>
@@ -11102,13 +13274,7 @@
       </w:pPr>
       <w:r>
         <w:lastRenderedPageBreak/>
-        <w:t>Зависимости времени решений от числа нитей (компиляция с флагом О</w:t>
-      </w:r>
-      <w:r>
-        <w:t>3</w:t>
-      </w:r>
-      <w:r>
-        <w:t>)</w:t>
+        <w:t>Зависимости времени решений от числа нитей (компиляция с флагом О3)</w:t>
       </w:r>
     </w:p>
     <w:p/>
@@ -12190,16 +14356,7 @@
                 <w:szCs w:val="28"/>
                 <w:bdr w:val="none" w:sz="0" w:space="0" w:color="auto" w:frame="1"/>
               </w:rPr>
-              <w:t>3.74419</w:t>
-            </w:r>
-            <w:r>
-              <w:rPr>
-                <w:rStyle w:val="dcg-mq-digit"/>
-                <w:color w:val="222222"/>
-                <w:szCs w:val="28"/>
-                <w:bdr w:val="none" w:sz="0" w:space="0" w:color="auto" w:frame="1"/>
-              </w:rPr>
-              <w:t>9</w:t>
+              <w:t>3.744199</w:t>
             </w:r>
           </w:p>
         </w:tc>
@@ -13199,7 +15356,13 @@
         <w:t xml:space="preserve"> (</w:t>
       </w:r>
       <w:r>
-        <w:t>компиляция с флагом О2)</w:t>
+        <w:t>компиляция с флагом О</w:t>
+      </w:r>
+      <w:r>
+        <w:t>3</w:t>
+      </w:r>
+      <w:r>
+        <w:t>)</w:t>
       </w:r>
     </w:p>
     <w:p/>
@@ -13236,7 +15399,7 @@
                     <pic:cNvPicPr/>
                   </pic:nvPicPr>
                   <pic:blipFill>
-                    <a:blip r:embed="rId5" cstate="print">
+                    <a:blip r:embed="rId6" cstate="print">
                       <a:extLst>
                         <a:ext uri="{28A0092B-C50C-407E-A947-70E740481C1C}">
                           <a14:useLocalDpi xmlns:a14="http://schemas.microsoft.com/office/drawing/2010/main" val="0"/>
@@ -13322,7 +15485,7 @@
                     <pic:cNvPicPr/>
                   </pic:nvPicPr>
                   <pic:blipFill>
-                    <a:blip r:embed="rId6" cstate="print">
+                    <a:blip r:embed="rId7" cstate="print">
                       <a:extLst>
                         <a:ext uri="{28A0092B-C50C-407E-A947-70E740481C1C}">
                           <a14:useLocalDpi xmlns:a14="http://schemas.microsoft.com/office/drawing/2010/main" val="0"/>
@@ -13386,7 +15549,7 @@
                     <pic:cNvPicPr/>
                   </pic:nvPicPr>
                   <pic:blipFill rotWithShape="1">
-                    <a:blip r:embed="rId7" cstate="print">
+                    <a:blip r:embed="rId8" cstate="print">
                       <a:extLst>
                         <a:ext uri="{28A0092B-C50C-407E-A947-70E740481C1C}">
                           <a14:useLocalDpi xmlns:a14="http://schemas.microsoft.com/office/drawing/2010/main" val="0"/>
@@ -13479,7 +15642,7 @@
                     <pic:cNvPicPr/>
                   </pic:nvPicPr>
                   <pic:blipFill>
-                    <a:blip r:embed="rId8" cstate="print">
+                    <a:blip r:embed="rId9" cstate="print">
                       <a:extLst>
                         <a:ext uri="{28A0092B-C50C-407E-A947-70E740481C1C}">
                           <a14:useLocalDpi xmlns:a14="http://schemas.microsoft.com/office/drawing/2010/main" val="0"/>
@@ -13550,7 +15713,7 @@
                     <pic:cNvPicPr/>
                   </pic:nvPicPr>
                   <pic:blipFill>
-                    <a:blip r:embed="rId9" cstate="print">
+                    <a:blip r:embed="rId10" cstate="print">
                       <a:extLst>
                         <a:ext uri="{28A0092B-C50C-407E-A947-70E740481C1C}">
                           <a14:useLocalDpi xmlns:a14="http://schemas.microsoft.com/office/drawing/2010/main" val="0"/>
@@ -13595,7 +15758,7 @@
           <w:noProof/>
         </w:rPr>
         <w:drawing>
-          <wp:inline distT="0" distB="0" distL="0" distR="0" wp14:anchorId="048DFD09" wp14:editId="62BB7C91">
+          <wp:inline distT="0" distB="0" distL="0" distR="0" wp14:anchorId="048DFD09" wp14:editId="048E05F8">
             <wp:extent cx="2996858" cy="2720340"/>
             <wp:effectExtent l="0" t="0" r="635" b="0"/>
             <wp:docPr id="1536698729" name="Рисунок 6" descr="Изображение выглядит как рисунок, Графика, иллюстрация, дизайн&#10;&#10;Автоматически созданное описание"/>
@@ -13610,7 +15773,7 @@
                     <pic:cNvPicPr/>
                   </pic:nvPicPr>
                   <pic:blipFill>
-                    <a:blip r:embed="rId10" cstate="print">
+                    <a:blip r:embed="rId11" cstate="print">
                       <a:extLst>
                         <a:ext uri="{28A0092B-C50C-407E-A947-70E740481C1C}">
                           <a14:useLocalDpi xmlns:a14="http://schemas.microsoft.com/office/drawing/2010/main" val="0"/>
@@ -13641,7 +15804,7 @@
           <w:noProof/>
         </w:rPr>
         <w:drawing>
-          <wp:inline distT="0" distB="0" distL="0" distR="0" wp14:anchorId="2E86EF12" wp14:editId="6554011C">
+          <wp:inline distT="0" distB="0" distL="0" distR="0" wp14:anchorId="2E86EF12" wp14:editId="1872BB74">
             <wp:extent cx="2889504" cy="2716997"/>
             <wp:effectExtent l="0" t="0" r="0" b="1270"/>
             <wp:docPr id="1758710359" name="Рисунок 7" descr="Изображение выглядит как снимок экрана, Графика, графический дизайн, дизайн&#10;&#10;Автоматически созданное описание"/>
@@ -13656,7 +15819,7 @@
                     <pic:cNvPicPr/>
                   </pic:nvPicPr>
                   <pic:blipFill>
-                    <a:blip r:embed="rId11" cstate="print">
+                    <a:blip r:embed="rId12" cstate="print">
                       <a:extLst>
                         <a:ext uri="{28A0092B-C50C-407E-A947-70E740481C1C}">
                           <a14:useLocalDpi xmlns:a14="http://schemas.microsoft.com/office/drawing/2010/main" val="0"/>
@@ -13702,7 +15865,7 @@
                     <pic:cNvPicPr/>
                   </pic:nvPicPr>
                   <pic:blipFill>
-                    <a:blip r:embed="rId12">
+                    <a:blip r:embed="rId13">
                       <a:extLst>
                         <a:ext uri="{28A0092B-C50C-407E-A947-70E740481C1C}">
                           <a14:useLocalDpi xmlns:a14="http://schemas.microsoft.com/office/drawing/2010/main" val="0"/>
@@ -13733,7 +15896,7 @@
           <w:noProof/>
         </w:rPr>
         <w:drawing>
-          <wp:inline distT="0" distB="0" distL="0" distR="0" wp14:anchorId="15E64F12" wp14:editId="38425F6F">
+          <wp:inline distT="0" distB="0" distL="0" distR="0" wp14:anchorId="15E64F12" wp14:editId="462F1CDA">
             <wp:extent cx="2397822" cy="2404391"/>
             <wp:effectExtent l="0" t="0" r="2540" b="0"/>
             <wp:docPr id="557058533" name="Рисунок 9"/>
@@ -13748,7 +15911,7 @@
                     <pic:cNvPicPr/>
                   </pic:nvPicPr>
                   <pic:blipFill>
-                    <a:blip r:embed="rId13" cstate="print">
+                    <a:blip r:embed="rId14" cstate="print">
                       <a:extLst>
                         <a:ext uri="{28A0092B-C50C-407E-A947-70E740481C1C}">
                           <a14:useLocalDpi xmlns:a14="http://schemas.microsoft.com/office/drawing/2010/main" val="0"/>
@@ -13779,7 +15942,7 @@
           <w:noProof/>
         </w:rPr>
         <w:drawing>
-          <wp:inline distT="0" distB="0" distL="0" distR="0" wp14:anchorId="38490A68" wp14:editId="6643207E">
+          <wp:inline distT="0" distB="0" distL="0" distR="0" wp14:anchorId="38490A68" wp14:editId="4AE82062">
             <wp:extent cx="3022439" cy="3198876"/>
             <wp:effectExtent l="0" t="0" r="635" b="1905"/>
             <wp:docPr id="1572980819" name="Рисунок 10" descr="Изображение выглядит как текст, снимок экрана, Графика, графический дизайн&#10;&#10;Автоматически созданное описание"/>
@@ -13794,7 +15957,7 @@
                     <pic:cNvPicPr/>
                   </pic:nvPicPr>
                   <pic:blipFill>
-                    <a:blip r:embed="rId14" cstate="print">
+                    <a:blip r:embed="rId15" cstate="print">
                       <a:extLst>
                         <a:ext uri="{28A0092B-C50C-407E-A947-70E740481C1C}">
                           <a14:useLocalDpi xmlns:a14="http://schemas.microsoft.com/office/drawing/2010/main" val="0"/>
@@ -13825,7 +15988,7 @@
           <w:noProof/>
         </w:rPr>
         <w:drawing>
-          <wp:inline distT="0" distB="0" distL="0" distR="0" wp14:anchorId="38B15E38" wp14:editId="0DED5E30">
+          <wp:inline distT="0" distB="0" distL="0" distR="0" wp14:anchorId="38B15E38" wp14:editId="6C170A04">
             <wp:extent cx="2761488" cy="2936709"/>
             <wp:effectExtent l="0" t="0" r="0" b="0"/>
             <wp:docPr id="1638244033" name="Рисунок 11" descr="Изображение выглядит как снимок экрана, текст, дизайн&#10;&#10;Автоматически созданное описание"/>
@@ -13840,7 +16003,7 @@
                     <pic:cNvPicPr/>
                   </pic:nvPicPr>
                   <pic:blipFill>
-                    <a:blip r:embed="rId15" cstate="print">
+                    <a:blip r:embed="rId16" cstate="print">
                       <a:extLst>
                         <a:ext uri="{28A0092B-C50C-407E-A947-70E740481C1C}">
                           <a14:useLocalDpi xmlns:a14="http://schemas.microsoft.com/office/drawing/2010/main" val="0"/>
@@ -13900,7 +16063,7 @@
                     <pic:cNvPicPr/>
                   </pic:nvPicPr>
                   <pic:blipFill>
-                    <a:blip r:embed="rId16">
+                    <a:blip r:embed="rId17">
                       <a:extLst>
                         <a:ext uri="{28A0092B-C50C-407E-A947-70E740481C1C}">
                           <a14:useLocalDpi xmlns:a14="http://schemas.microsoft.com/office/drawing/2010/main" val="0"/>
@@ -13966,7 +16129,7 @@
                     <pic:cNvPicPr/>
                   </pic:nvPicPr>
                   <pic:blipFill>
-                    <a:blip r:embed="rId17">
+                    <a:blip r:embed="rId18">
                       <a:extLst>
                         <a:ext uri="{28A0092B-C50C-407E-A947-70E740481C1C}">
                           <a14:useLocalDpi xmlns:a14="http://schemas.microsoft.com/office/drawing/2010/main" val="0"/>
@@ -14026,7 +16189,7 @@
                     <pic:cNvPicPr/>
                   </pic:nvPicPr>
                   <pic:blipFill>
-                    <a:blip r:embed="rId18">
+                    <a:blip r:embed="rId19">
                       <a:extLst>
                         <a:ext uri="{28A0092B-C50C-407E-A947-70E740481C1C}">
                           <a14:useLocalDpi xmlns:a14="http://schemas.microsoft.com/office/drawing/2010/main" val="0"/>

</xml_diff>